<commit_message>
Ligeros cambios en la memoria
</commit_message>
<xml_diff>
--- a/Memoria.docx
+++ b/Memoria.docx
@@ -1,6 +1,6 @@
 
 <file path=word/document.xml><?xml version="1.0" encoding="utf-8"?>
-<w:document xmlns:o="urn:schemas-microsoft-com:office:office" xmlns:r="http://schemas.openxmlformats.org/officeDocument/2006/relationships" xmlns:v="urn:schemas-microsoft-com:vml" xmlns:w="http://schemas.openxmlformats.org/wordprocessingml/2006/main" xmlns:w10="urn:schemas-microsoft-com:office:word" xmlns:wp="http://schemas.openxmlformats.org/drawingml/2006/wordprocessingDrawing" xmlns:wps="http://schemas.microsoft.com/office/word/2010/wordprocessingShape" xmlns:wpg="http://schemas.microsoft.com/office/word/2010/wordprocessingGroup" xmlns:mc="http://schemas.openxmlformats.org/markup-compatibility/2006" xmlns:wp14="http://schemas.microsoft.com/office/word/2010/wordprocessingDrawing" xmlns:w14="http://schemas.microsoft.com/office/word/2010/wordml" mc:Ignorable="w14 wp14">
+<w:document xmlns:o="urn:schemas-microsoft-com:office:office" xmlns:r="http://schemas.openxmlformats.org/officeDocument/2006/relationships" xmlns:v="urn:schemas-microsoft-com:vml" xmlns:w="http://schemas.openxmlformats.org/wordprocessingml/2006/main" xmlns:w10="urn:schemas-microsoft-com:office:word" xmlns:wp="http://schemas.openxmlformats.org/drawingml/2006/wordprocessingDrawing">
   <w:body>
     <w:p>
       <w:pPr>
@@ -8,6 +8,47 @@
         <w:rPr/>
       </w:pPr>
       <w:r>
+        <w:rPr>
+          <w:b/>
+          <w:bCs/>
+          <w:color w:val="FF3333"/>
+        </w:rPr>
+        <w:t>Recomendaciones de formato y contenido de la memoria</w:t>
+      </w:r>
+      <w:r>
+        <w:rPr/>
+        <w:t xml:space="preserve"> </w:t>
+      </w:r>
+      <w:hyperlink r:id="rId2">
+        <w:r>
+          <w:rPr>
+            <w:rStyle w:val="InternetLink"/>
+          </w:rPr>
+          <w:t>https://www.fi.upm.es/?pagina=2031</w:t>
+        </w:r>
+      </w:hyperlink>
+      <w:hyperlink r:id="rId3">
+        <w:r>
+          <w:rPr/>
+          <w:t xml:space="preserve"> </w:t>
+        </w:r>
+      </w:hyperlink>
+    </w:p>
+    <w:p>
+      <w:pPr>
+        <w:pStyle w:val="Textopreformateado"/>
+        <w:rPr/>
+      </w:pPr>
+      <w:r>
+        <w:rPr/>
+      </w:r>
+    </w:p>
+    <w:p>
+      <w:pPr>
+        <w:pStyle w:val="Textopreformateado"/>
+        <w:rPr/>
+      </w:pPr>
+      <w:r>
         <w:rPr/>
         <w:t>AJUSTE DE PARTICIONES PLANAS MEDIANTE DIAGRAMAS DE VORONOI</w:t>
       </w:r>
@@ -52,57 +93,67 @@
     <w:p>
       <w:pPr>
         <w:pStyle w:val="Textopreformateado"/>
-        <w:rPr/>
-      </w:pPr>
-      <w:r>
-        <w:rPr/>
-        <w:t>ALUMNOS: Guillermo Alonso Núñez guillermo.alonso.nunez@alumnos.upm.es</w:t>
-      </w:r>
-    </w:p>
-    <w:p>
-      <w:pPr>
-        <w:pStyle w:val="Textopreformateado"/>
-        <w:rPr/>
-      </w:pPr>
-      <w:r>
-        <w:rPr/>
-      </w:r>
-    </w:p>
-    <w:p>
-      <w:pPr>
-        <w:pStyle w:val="Textopreformateado"/>
-        <w:rPr/>
-      </w:pPr>
-      <w:r>
-        <w:rPr/>
-      </w:r>
-    </w:p>
-    <w:p>
-      <w:pPr>
-        <w:pStyle w:val="Textopreformateado"/>
-        <w:rPr/>
-      </w:pPr>
-      <w:r>
-        <w:rPr/>
-      </w:r>
-    </w:p>
-    <w:p>
-      <w:pPr>
-        <w:pStyle w:val="Textopreformateado"/>
-        <w:rPr/>
-      </w:pPr>
-      <w:r>
-        <w:rPr/>
-      </w:r>
-    </w:p>
-    <w:p>
-      <w:pPr>
-        <w:pStyle w:val="Textopreformateado"/>
-        <w:rPr/>
-      </w:pPr>
-      <w:r>
-        <w:rPr/>
-        <w:t>Introduccion</w:t>
+        <w:rPr>
+          <w:rStyle w:val="InternetLink"/>
+        </w:rPr>
+      </w:pPr>
+      <w:r>
+        <w:rPr/>
+        <w:t xml:space="preserve">ALUMNO: Guillermo Alonso Núñez </w:t>
+      </w:r>
+      <w:hyperlink r:id="rId4">
+        <w:r>
+          <w:rPr>
+            <w:rStyle w:val="InternetLink"/>
+          </w:rPr>
+          <w:t>guillermo.alonso.nunez@alumnos.upm.es</w:t>
+        </w:r>
+      </w:hyperlink>
+    </w:p>
+    <w:p>
+      <w:pPr>
+        <w:pStyle w:val="Textopreformateado"/>
+        <w:rPr/>
+      </w:pPr>
+      <w:r>
+        <w:rPr/>
+      </w:r>
+    </w:p>
+    <w:p>
+      <w:pPr>
+        <w:pStyle w:val="Textopreformateado"/>
+        <w:rPr/>
+      </w:pPr>
+      <w:r>
+        <w:rPr/>
+      </w:r>
+    </w:p>
+    <w:p>
+      <w:pPr>
+        <w:pStyle w:val="Textopreformateado"/>
+        <w:rPr/>
+      </w:pPr>
+      <w:r>
+        <w:rPr/>
+      </w:r>
+    </w:p>
+    <w:p>
+      <w:pPr>
+        <w:pStyle w:val="Textopreformateado"/>
+        <w:rPr/>
+      </w:pPr>
+      <w:r>
+        <w:rPr/>
+      </w:r>
+    </w:p>
+    <w:p>
+      <w:pPr>
+        <w:pStyle w:val="Textopreformateado"/>
+        <w:rPr/>
+      </w:pPr>
+      <w:r>
+        <w:rPr/>
+        <w:t>RESUMEN</w:t>
       </w:r>
     </w:p>
     <w:p>
@@ -140,6 +191,26 @@
       </w:pPr>
       <w:r>
         <w:rPr/>
+        <w:t>SUMMARY</w:t>
+      </w:r>
+    </w:p>
+    <w:p>
+      <w:pPr>
+        <w:pStyle w:val="Textopreformateado"/>
+        <w:rPr/>
+      </w:pPr>
+      <w:r>
+        <w:rPr/>
+      </w:r>
+    </w:p>
+    <w:p>
+      <w:pPr>
+        <w:pStyle w:val="Textopreformateado"/>
+        <w:rPr/>
+      </w:pPr>
+      <w:r>
+        <w:rPr/>
+        <w:t>The inverse Voronoi diagram problem is about detecting whether a given partition is a Voronoi diagram and finding the initial points that would generate such a partition if it were. For a partition which does not come from a Voronoi diagram, it would be an interesting question to find the best fitting Voronoi diagram. That is, finding the diagram whose total sum for each polygons symmetric difference is minimized. The aim of this project is to develop a program to adjust plane partitions through the use of Voronoi diagrams.</w:t>
       </w:r>
     </w:p>
     <w:p>
@@ -215,7 +286,7 @@
       <w:r>
         <w:rPr/>
         <w:drawing>
-          <wp:anchor behindDoc="0" distT="0" distB="0" distL="0" distR="0" simplePos="0" locked="0" layoutInCell="1" allowOverlap="1" relativeHeight="3">
+          <wp:anchor behindDoc="0" distT="0" distB="0" distL="0" distR="0" simplePos="0" locked="0" layoutInCell="1" allowOverlap="1" relativeHeight="1">
             <wp:simplePos x="0" y="0"/>
             <wp:positionH relativeFrom="column">
               <wp:align>center</wp:align>
@@ -225,8 +296,8 @@
             </wp:positionV>
             <wp:extent cx="5079365" cy="5079365"/>
             <wp:effectExtent l="0" t="0" r="0" b="0"/>
-            <wp:wrapSquare wrapText="largest"/>
-            <wp:docPr id="1" name="Imagen2" descr=""/>
+            <wp:wrapTopAndBottom/>
+            <wp:docPr id="0" name="Picture" descr=""/>
             <wp:cNvGraphicFramePr>
               <a:graphicFrameLocks xmlns:a="http://schemas.openxmlformats.org/drawingml/2006/main" noChangeAspect="1"/>
             </wp:cNvGraphicFramePr>
@@ -234,13 +305,13 @@
               <a:graphicData uri="http://schemas.openxmlformats.org/drawingml/2006/picture">
                 <pic:pic xmlns:pic="http://schemas.openxmlformats.org/drawingml/2006/picture">
                   <pic:nvPicPr>
-                    <pic:cNvPr id="1" name="Imagen2" descr=""/>
+                    <pic:cNvPr id="0" name="Picture" descr=""/>
                     <pic:cNvPicPr>
                       <a:picLocks noChangeAspect="1" noChangeArrowheads="1"/>
                     </pic:cNvPicPr>
                   </pic:nvPicPr>
                   <pic:blipFill>
-                    <a:blip r:embed="rId2"/>
+                    <a:blip r:embed="rId5"/>
                     <a:stretch>
                       <a:fillRect/>
                     </a:stretch>
@@ -253,6 +324,13 @@
                     <a:prstGeom prst="rect">
                       <a:avLst/>
                     </a:prstGeom>
+                    <a:noFill/>
+                    <a:ln w="9525">
+                      <a:noFill/>
+                      <a:miter lim="800000"/>
+                      <a:headEnd/>
+                      <a:tailEnd/>
+                    </a:ln>
                   </pic:spPr>
                 </pic:pic>
               </a:graphicData>
@@ -393,7 +471,15 @@
       <w:r>
         <w:rPr/>
         <w:tab/>
-        <w:t>4.1 Si la discrepancia es menor, quiere decir que tenemos una solución mejor, por lo que la guardamos y seguimos probando</w:t>
+        <w:t xml:space="preserve">4.1 Si la discrepancia es menor, quiere decir que tenemos una solución mejor </w:t>
+      </w:r>
+      <w:r>
+        <w:rPr/>
+        <w:t>[1]</w:t>
+      </w:r>
+      <w:r>
+        <w:rPr/>
+        <w:t>, por lo que la guardamos y seguimos probando</w:t>
       </w:r>
     </w:p>
     <w:p>
@@ -471,8 +557,9 @@
       </w:pPr>
       <w:r>
         <w:rPr/>
+        <w:t>[1] Nótese que pese a ser una solución mejor que la anterior, no significa que tomándola vayamos a llegar a la solución óptima del problema, ya que podemos quedarnos estancados en un mínimo local, no necesariamente global.</w:t>
         <w:drawing>
-          <wp:anchor behindDoc="0" distT="0" distB="0" distL="0" distR="0" simplePos="0" locked="0" layoutInCell="1" allowOverlap="1" relativeHeight="2">
+          <wp:anchor behindDoc="0" distT="0" distB="0" distL="0" distR="0" simplePos="0" locked="0" layoutInCell="1" allowOverlap="1" relativeHeight="0">
             <wp:simplePos x="0" y="0"/>
             <wp:positionH relativeFrom="column">
               <wp:align>center</wp:align>
@@ -483,7 +570,7 @@
             <wp:extent cx="5079365" cy="5079365"/>
             <wp:effectExtent l="0" t="0" r="0" b="0"/>
             <wp:wrapSquare wrapText="largest"/>
-            <wp:docPr id="2" name="Imagen1" descr=""/>
+            <wp:docPr id="1" name="Picture" descr=""/>
             <wp:cNvGraphicFramePr>
               <a:graphicFrameLocks xmlns:a="http://schemas.openxmlformats.org/drawingml/2006/main" noChangeAspect="1"/>
             </wp:cNvGraphicFramePr>
@@ -491,13 +578,13 @@
               <a:graphicData uri="http://schemas.openxmlformats.org/drawingml/2006/picture">
                 <pic:pic xmlns:pic="http://schemas.openxmlformats.org/drawingml/2006/picture">
                   <pic:nvPicPr>
-                    <pic:cNvPr id="2" name="Imagen1" descr=""/>
+                    <pic:cNvPr id="1" name="Picture" descr=""/>
                     <pic:cNvPicPr>
                       <a:picLocks noChangeAspect="1" noChangeArrowheads="1"/>
                     </pic:cNvPicPr>
                   </pic:nvPicPr>
                   <pic:blipFill>
-                    <a:blip r:embed="rId3"/>
+                    <a:blip r:embed="rId6"/>
                     <a:stretch>
                       <a:fillRect/>
                     </a:stretch>
@@ -510,6 +597,13 @@
                     <a:prstGeom prst="rect">
                       <a:avLst/>
                     </a:prstGeom>
+                    <a:noFill/>
+                    <a:ln w="9525">
+                      <a:noFill/>
+                      <a:miter lim="800000"/>
+                      <a:headEnd/>
+                      <a:tailEnd/>
+                    </a:ln>
                   </pic:spPr>
                 </pic:pic>
               </a:graphicData>
@@ -560,7 +654,7 @@
         <w:pStyle w:val="Textopreformateado"/>
         <w:rPr/>
       </w:pPr>
-      <w:hyperlink r:id="rId4">
+      <w:hyperlink r:id="rId7">
         <w:r>
           <w:rPr>
             <w:rStyle w:val="EnlacedeInternet"/>
@@ -578,7 +672,7 @@
         <w:pStyle w:val="Textopreformateado"/>
         <w:rPr/>
       </w:pPr>
-      <w:hyperlink r:id="rId5">
+      <w:hyperlink r:id="rId8">
         <w:r>
           <w:rPr>
             <w:rStyle w:val="EnlacedeInternet"/>
@@ -591,6 +685,15 @@
         <w:t xml:space="preserve"> - Librería de Processing que nos permite realizar operaciones relacionadas con el diagrama de Voronoi</w:t>
       </w:r>
     </w:p>
+    <w:p>
+      <w:pPr>
+        <w:pStyle w:val="Textopreformateado"/>
+        <w:rPr/>
+      </w:pPr>
+      <w:r>
+        <w:rPr/>
+      </w:r>
+    </w:p>
     <w:sectPr>
       <w:type w:val="nextPage"/>
       <w:pgSz w:w="11906" w:h="16838"/>
@@ -598,140 +701,14 @@
       <w:pgNumType w:fmt="decimal"/>
       <w:formProt w:val="false"/>
       <w:textDirection w:val="lrTb"/>
+      <w:docGrid w:type="default" w:linePitch="240" w:charSpace="4294961151"/>
     </w:sectPr>
   </w:body>
 </w:document>
 </file>
 
-<file path=word/numbering.xml><?xml version="1.0" encoding="utf-8"?>
-<w:numbering xmlns:w="http://schemas.openxmlformats.org/wordprocessingml/2006/main" xmlns:o="urn:schemas-microsoft-com:office:office" xmlns:r="http://schemas.openxmlformats.org/officeDocument/2006/relationships" xmlns:v="urn:schemas-microsoft-com:vml">
-  <w:abstractNum w:abstractNumId="1">
-    <w:lvl w:ilvl="0">
-      <w:start w:val="1"/>
-      <w:numFmt w:val="none"/>
-      <w:suff w:val="nothing"/>
-      <w:lvlText w:val=""/>
-      <w:lvlJc w:val="left"/>
-      <w:pPr>
-        <w:tabs>
-          <w:tab w:val="num" w:pos="432"/>
-        </w:tabs>
-        <w:ind w:left="432" w:hanging="432"/>
-      </w:pPr>
-    </w:lvl>
-    <w:lvl w:ilvl="1">
-      <w:start w:val="1"/>
-      <w:numFmt w:val="none"/>
-      <w:suff w:val="nothing"/>
-      <w:lvlText w:val=""/>
-      <w:lvlJc w:val="left"/>
-      <w:pPr>
-        <w:tabs>
-          <w:tab w:val="num" w:pos="576"/>
-        </w:tabs>
-        <w:ind w:left="576" w:hanging="576"/>
-      </w:pPr>
-    </w:lvl>
-    <w:lvl w:ilvl="2">
-      <w:start w:val="1"/>
-      <w:numFmt w:val="none"/>
-      <w:suff w:val="nothing"/>
-      <w:lvlText w:val=""/>
-      <w:lvlJc w:val="left"/>
-      <w:pPr>
-        <w:tabs>
-          <w:tab w:val="num" w:pos="720"/>
-        </w:tabs>
-        <w:ind w:left="720" w:hanging="720"/>
-      </w:pPr>
-    </w:lvl>
-    <w:lvl w:ilvl="3">
-      <w:start w:val="1"/>
-      <w:numFmt w:val="none"/>
-      <w:suff w:val="nothing"/>
-      <w:lvlText w:val=""/>
-      <w:lvlJc w:val="left"/>
-      <w:pPr>
-        <w:tabs>
-          <w:tab w:val="num" w:pos="864"/>
-        </w:tabs>
-        <w:ind w:left="864" w:hanging="864"/>
-      </w:pPr>
-    </w:lvl>
-    <w:lvl w:ilvl="4">
-      <w:start w:val="1"/>
-      <w:numFmt w:val="none"/>
-      <w:suff w:val="nothing"/>
-      <w:lvlText w:val=""/>
-      <w:lvlJc w:val="left"/>
-      <w:pPr>
-        <w:tabs>
-          <w:tab w:val="num" w:pos="1008"/>
-        </w:tabs>
-        <w:ind w:left="1008" w:hanging="1008"/>
-      </w:pPr>
-    </w:lvl>
-    <w:lvl w:ilvl="5">
-      <w:start w:val="1"/>
-      <w:numFmt w:val="none"/>
-      <w:suff w:val="nothing"/>
-      <w:lvlText w:val=""/>
-      <w:lvlJc w:val="left"/>
-      <w:pPr>
-        <w:tabs>
-          <w:tab w:val="num" w:pos="1152"/>
-        </w:tabs>
-        <w:ind w:left="1152" w:hanging="1152"/>
-      </w:pPr>
-    </w:lvl>
-    <w:lvl w:ilvl="6">
-      <w:start w:val="1"/>
-      <w:numFmt w:val="none"/>
-      <w:suff w:val="nothing"/>
-      <w:lvlText w:val=""/>
-      <w:lvlJc w:val="left"/>
-      <w:pPr>
-        <w:tabs>
-          <w:tab w:val="num" w:pos="1296"/>
-        </w:tabs>
-        <w:ind w:left="1296" w:hanging="1296"/>
-      </w:pPr>
-    </w:lvl>
-    <w:lvl w:ilvl="7">
-      <w:start w:val="1"/>
-      <w:numFmt w:val="none"/>
-      <w:suff w:val="nothing"/>
-      <w:lvlText w:val=""/>
-      <w:lvlJc w:val="left"/>
-      <w:pPr>
-        <w:tabs>
-          <w:tab w:val="num" w:pos="1440"/>
-        </w:tabs>
-        <w:ind w:left="1440" w:hanging="1440"/>
-      </w:pPr>
-    </w:lvl>
-    <w:lvl w:ilvl="8">
-      <w:start w:val="1"/>
-      <w:numFmt w:val="none"/>
-      <w:suff w:val="nothing"/>
-      <w:lvlText w:val=""/>
-      <w:lvlJc w:val="left"/>
-      <w:pPr>
-        <w:tabs>
-          <w:tab w:val="num" w:pos="1584"/>
-        </w:tabs>
-        <w:ind w:left="1584" w:hanging="1584"/>
-      </w:pPr>
-    </w:lvl>
-  </w:abstractNum>
-  <w:num w:numId="1">
-    <w:abstractNumId w:val="1"/>
-  </w:num>
-</w:numbering>
-</file>
-
 <file path=word/styles.xml><?xml version="1.0" encoding="utf-8"?>
-<w:styles xmlns:w="http://schemas.openxmlformats.org/wordprocessingml/2006/main" xmlns:w14="http://schemas.microsoft.com/office/word/2010/wordml" xmlns:mc="http://schemas.openxmlformats.org/markup-compatibility/2006" mc:Ignorable="w14">
+<w:styles xmlns:w="http://schemas.openxmlformats.org/wordprocessingml/2006/main">
   <w:docDefaults>
     <w:rPrDefault>
       <w:rPr>
@@ -750,75 +727,18 @@
     <w:qFormat/>
     <w:pPr>
       <w:widowControl w:val="false"/>
+      <w:suppressAutoHyphens w:val="true"/>
+      <w:bidi w:val="0"/>
+      <w:jc w:val="left"/>
     </w:pPr>
     <w:rPr>
       <w:rFonts w:ascii="Liberation Serif" w:hAnsi="Liberation Serif" w:eastAsia="SimSun" w:cs="Arial"/>
-      <w:color w:val="auto"/>
+      <w:color w:val="00000A"/>
       <w:sz w:val="24"/>
       <w:szCs w:val="24"/>
       <w:lang w:val="es-ES" w:eastAsia="zh-CN" w:bidi="hi-IN"/>
     </w:rPr>
   </w:style>
-  <w:style w:type="paragraph" w:styleId="Encabezado1">
-    <w:name w:val="Encabezado 1"/>
-    <w:basedOn w:val="Encabezado"/>
-    <w:next w:val="Cuerpodetexto"/>
-    <w:pPr>
-      <w:numPr>
-        <w:ilvl w:val="0"/>
-        <w:numId w:val="1"/>
-      </w:numPr>
-      <w:spacing w:before="240" w:after="120"/>
-      <w:outlineLvl w:val="0"/>
-      <w:outlineLvl w:val="0"/>
-    </w:pPr>
-    <w:rPr>
-      <w:b/>
-      <w:bCs/>
-      <w:sz w:val="36"/>
-      <w:szCs w:val="36"/>
-    </w:rPr>
-  </w:style>
-  <w:style w:type="paragraph" w:styleId="Encabezado2">
-    <w:name w:val="Encabezado 2"/>
-    <w:basedOn w:val="Encabezado"/>
-    <w:next w:val="Cuerpodetexto"/>
-    <w:pPr>
-      <w:numPr>
-        <w:ilvl w:val="1"/>
-        <w:numId w:val="1"/>
-      </w:numPr>
-      <w:spacing w:before="200" w:after="120"/>
-      <w:outlineLvl w:val="1"/>
-      <w:outlineLvl w:val="1"/>
-    </w:pPr>
-    <w:rPr>
-      <w:b/>
-      <w:bCs/>
-      <w:sz w:val="32"/>
-      <w:szCs w:val="32"/>
-    </w:rPr>
-  </w:style>
-  <w:style w:type="paragraph" w:styleId="Encabezado3">
-    <w:name w:val="Encabezado 3"/>
-    <w:basedOn w:val="Encabezado"/>
-    <w:next w:val="Cuerpodetexto"/>
-    <w:pPr>
-      <w:numPr>
-        <w:ilvl w:val="2"/>
-        <w:numId w:val="1"/>
-      </w:numPr>
-      <w:spacing w:before="140" w:after="120"/>
-      <w:outlineLvl w:val="2"/>
-      <w:outlineLvl w:val="2"/>
-    </w:pPr>
-    <w:rPr>
-      <w:b/>
-      <w:bCs/>
-      <w:sz w:val="28"/>
-      <w:szCs w:val="28"/>
-    </w:rPr>
-  </w:style>
   <w:style w:type="character" w:styleId="EnlacedeInternet">
     <w:name w:val="Enlace de Internet"/>
     <w:rPr>
@@ -827,11 +747,127 @@
       <w:lang w:val="zxx" w:eastAsia="zxx" w:bidi="zxx"/>
     </w:rPr>
   </w:style>
+  <w:style w:type="character" w:styleId="InternetLink">
+    <w:name w:val="Internet Link"/>
+    <w:rPr>
+      <w:color w:val="000080"/>
+      <w:u w:val="single"/>
+      <w:lang w:val="zxx" w:eastAsia="zxx" w:bidi="zxx"/>
+    </w:rPr>
+  </w:style>
+  <w:style w:type="paragraph" w:styleId="Heading">
+    <w:name w:val="Heading"/>
+    <w:basedOn w:val="Normal"/>
+    <w:next w:val="TextBody"/>
+    <w:pPr>
+      <w:keepNext/>
+      <w:spacing w:before="240" w:after="120"/>
+    </w:pPr>
+    <w:rPr>
+      <w:rFonts w:ascii="Liberation Sans" w:hAnsi="Liberation Sans" w:eastAsia="Droid Sans Fallback" w:cs="FreeSans"/>
+      <w:sz w:val="28"/>
+      <w:szCs w:val="28"/>
+    </w:rPr>
+  </w:style>
+  <w:style w:type="paragraph" w:styleId="TextBody">
+    <w:name w:val="Text Body"/>
+    <w:basedOn w:val="Normal"/>
+    <w:pPr>
+      <w:spacing w:lineRule="auto" w:line="288" w:before="0" w:after="140"/>
+    </w:pPr>
+    <w:rPr/>
+  </w:style>
+  <w:style w:type="paragraph" w:styleId="List">
+    <w:name w:val="List"/>
+    <w:basedOn w:val="TextBody"/>
+    <w:pPr/>
+    <w:rPr>
+      <w:rFonts w:cs="FreeSans"/>
+    </w:rPr>
+  </w:style>
+  <w:style w:type="paragraph" w:styleId="Caption">
+    <w:name w:val="Caption"/>
+    <w:basedOn w:val="Normal"/>
+    <w:pPr>
+      <w:suppressLineNumbers/>
+      <w:spacing w:before="120" w:after="120"/>
+    </w:pPr>
+    <w:rPr>
+      <w:rFonts w:cs="FreeSans"/>
+      <w:i/>
+      <w:iCs/>
+      <w:sz w:val="24"/>
+      <w:szCs w:val="24"/>
+    </w:rPr>
+  </w:style>
+  <w:style w:type="paragraph" w:styleId="Index">
+    <w:name w:val="Index"/>
+    <w:basedOn w:val="Normal"/>
+    <w:pPr>
+      <w:suppressLineNumbers/>
+    </w:pPr>
+    <w:rPr>
+      <w:rFonts w:cs="FreeSans"/>
+    </w:rPr>
+  </w:style>
+  <w:style w:type="paragraph" w:styleId="Encabezado1">
+    <w:name w:val="Encabezado 1"/>
+    <w:pPr>
+      <w:widowControl w:val="false"/>
+      <w:suppressAutoHyphens w:val="true"/>
+      <w:spacing w:before="240" w:after="120"/>
+      <w:outlineLvl w:val="0"/>
+    </w:pPr>
+    <w:rPr>
+      <w:rFonts w:ascii="Liberation Serif" w:hAnsi="Liberation Serif" w:eastAsia="SimSun" w:cs="Arial"/>
+      <w:b/>
+      <w:bCs/>
+      <w:color w:val="auto"/>
+      <w:sz w:val="36"/>
+      <w:szCs w:val="36"/>
+      <w:lang w:val="es-ES" w:eastAsia="zh-CN" w:bidi="hi-IN"/>
+    </w:rPr>
+  </w:style>
+  <w:style w:type="paragraph" w:styleId="Encabezado2">
+    <w:name w:val="Encabezado 2"/>
+    <w:pPr>
+      <w:widowControl w:val="false"/>
+      <w:suppressAutoHyphens w:val="true"/>
+      <w:spacing w:before="200" w:after="120"/>
+      <w:outlineLvl w:val="1"/>
+    </w:pPr>
+    <w:rPr>
+      <w:rFonts w:ascii="Liberation Serif" w:hAnsi="Liberation Serif" w:eastAsia="SimSun" w:cs="Arial"/>
+      <w:b/>
+      <w:bCs/>
+      <w:color w:val="auto"/>
+      <w:sz w:val="32"/>
+      <w:szCs w:val="32"/>
+      <w:lang w:val="es-ES" w:eastAsia="zh-CN" w:bidi="hi-IN"/>
+    </w:rPr>
+  </w:style>
+  <w:style w:type="paragraph" w:styleId="Encabezado3">
+    <w:name w:val="Encabezado 3"/>
+    <w:pPr>
+      <w:widowControl w:val="false"/>
+      <w:suppressAutoHyphens w:val="true"/>
+      <w:spacing w:before="140" w:after="120"/>
+      <w:outlineLvl w:val="2"/>
+    </w:pPr>
+    <w:rPr>
+      <w:rFonts w:ascii="Liberation Serif" w:hAnsi="Liberation Serif" w:eastAsia="SimSun" w:cs="Arial"/>
+      <w:b/>
+      <w:bCs/>
+      <w:color w:val="auto"/>
+      <w:sz w:val="28"/>
+      <w:szCs w:val="28"/>
+      <w:lang w:val="es-ES" w:eastAsia="zh-CN" w:bidi="hi-IN"/>
+    </w:rPr>
+  </w:style>
   <w:style w:type="paragraph" w:styleId="Encabezado">
     <w:name w:val="Encabezado"/>
+    <w:qFormat/>
     <w:basedOn w:val="Normal"/>
-    <w:next w:val="Cuerpodetexto"/>
-    <w:qFormat/>
     <w:pPr>
       <w:keepNext/>
       <w:spacing w:before="240" w:after="120"/>
@@ -875,8 +911,8 @@
   </w:style>
   <w:style w:type="paragraph" w:styleId="Ndice">
     <w:name w:val="Índice"/>
+    <w:qFormat/>
     <w:basedOn w:val="Normal"/>
-    <w:qFormat/>
     <w:pPr>
       <w:suppressLineNumbers/>
     </w:pPr>
@@ -886,8 +922,8 @@
   </w:style>
   <w:style w:type="paragraph" w:styleId="Textopreformateado">
     <w:name w:val="Texto preformateado"/>
+    <w:qFormat/>
     <w:basedOn w:val="Normal"/>
-    <w:qFormat/>
     <w:pPr>
       <w:spacing w:before="0" w:after="0"/>
     </w:pPr>
@@ -899,8 +935,8 @@
   </w:style>
   <w:style w:type="paragraph" w:styleId="Cita">
     <w:name w:val="Cita"/>
+    <w:qFormat/>
     <w:basedOn w:val="Normal"/>
-    <w:qFormat/>
     <w:pPr>
       <w:spacing w:before="0" w:after="283"/>
       <w:ind w:left="567" w:right="567" w:hanging="0"/>
@@ -910,7 +946,6 @@
   <w:style w:type="paragraph" w:styleId="Ttulo">
     <w:name w:val="Título"/>
     <w:basedOn w:val="Encabezado"/>
-    <w:next w:val="Cuerpodetexto"/>
     <w:pPr>
       <w:jc w:val="center"/>
     </w:pPr>
@@ -924,7 +959,6 @@
   <w:style w:type="paragraph" w:styleId="Subttulo">
     <w:name w:val="Subtítulo"/>
     <w:basedOn w:val="Encabezado"/>
-    <w:next w:val="Cuerpodetexto"/>
     <w:pPr>
       <w:spacing w:before="60" w:after="120"/>
       <w:jc w:val="center"/>

</xml_diff>

<commit_message>
Hallando la interseccion con el cuadrado unidad correctamente
</commit_message>
<xml_diff>
--- a/Memoria.docx
+++ b/Memoria.docx
@@ -1,6 +1,6 @@
 
 <file path=word/document.xml><?xml version="1.0" encoding="utf-8"?>
-<w:document xmlns:o="urn:schemas-microsoft-com:office:office" xmlns:r="http://schemas.openxmlformats.org/officeDocument/2006/relationships" xmlns:v="urn:schemas-microsoft-com:vml" xmlns:w="http://schemas.openxmlformats.org/wordprocessingml/2006/main" xmlns:w10="urn:schemas-microsoft-com:office:word" xmlns:wp="http://schemas.openxmlformats.org/drawingml/2006/wordprocessingDrawing">
+<w:document xmlns:o="urn:schemas-microsoft-com:office:office" xmlns:r="http://schemas.openxmlformats.org/officeDocument/2006/relationships" xmlns:v="urn:schemas-microsoft-com:vml" xmlns:w="http://schemas.openxmlformats.org/wordprocessingml/2006/main" xmlns:w10="urn:schemas-microsoft-com:office:word" xmlns:wp="http://schemas.openxmlformats.org/drawingml/2006/wordprocessingDrawing" xmlns:wps="http://schemas.microsoft.com/office/word/2010/wordprocessingShape" xmlns:wpg="http://schemas.microsoft.com/office/word/2010/wordprocessingGroup" xmlns:mc="http://schemas.openxmlformats.org/markup-compatibility/2006" xmlns:wp14="http://schemas.microsoft.com/office/word/2010/wordprocessingDrawing" xmlns:w14="http://schemas.microsoft.com/office/word/2010/wordml" mc:Ignorable="w14 wp14">
   <w:body>
     <w:p>
       <w:pPr>
@@ -27,81 +27,77 @@
           <w:t>https://www.fi.upm.es/?pagina=2031</w:t>
         </w:r>
       </w:hyperlink>
+      <w:r>
+        <w:rPr/>
+        <w:t xml:space="preserve"> </w:t>
+      </w:r>
+    </w:p>
+    <w:p>
+      <w:pPr>
+        <w:pStyle w:val="Textopreformateado"/>
+        <w:rPr/>
+      </w:pPr>
+      <w:r>
+        <w:rPr/>
+      </w:r>
+    </w:p>
+    <w:p>
+      <w:pPr>
+        <w:pStyle w:val="Textopreformateado"/>
+        <w:rPr/>
+      </w:pPr>
+      <w:r>
+        <w:rPr/>
+        <w:t>AJUSTE DE PARTICIONES PLANAS MEDIANTE DIAGRAMAS DE VORONOI</w:t>
+      </w:r>
+    </w:p>
+    <w:p>
+      <w:pPr>
+        <w:pStyle w:val="Textopreformateado"/>
+        <w:rPr/>
+      </w:pPr>
+      <w:r>
+        <w:rPr/>
+      </w:r>
+    </w:p>
+    <w:p>
+      <w:pPr>
+        <w:pStyle w:val="Textopreformateado"/>
+        <w:rPr/>
+      </w:pPr>
+      <w:r>
+        <w:rPr/>
+      </w:r>
+    </w:p>
+    <w:p>
+      <w:pPr>
+        <w:pStyle w:val="Textopreformateado"/>
+        <w:rPr/>
+      </w:pPr>
+      <w:r>
+        <w:rPr/>
+      </w:r>
+    </w:p>
+    <w:p>
+      <w:pPr>
+        <w:pStyle w:val="Textopreformateado"/>
+        <w:rPr/>
+      </w:pPr>
+      <w:r>
+        <w:rPr/>
+        <w:t>TUTOR: Manuel Abellanas mabellanas@fi.upm.es</w:t>
+      </w:r>
+    </w:p>
+    <w:p>
+      <w:pPr>
+        <w:pStyle w:val="Textopreformateado"/>
+        <w:rPr/>
+      </w:pPr>
+      <w:r>
+        <w:rPr/>
+        <w:t xml:space="preserve">ALUMNO: Guillermo Alonso Núñez </w:t>
+      </w:r>
       <w:hyperlink r:id="rId3">
-        <w:r>
-          <w:rPr/>
-          <w:t xml:space="preserve"> </w:t>
-        </w:r>
-      </w:hyperlink>
-    </w:p>
-    <w:p>
-      <w:pPr>
-        <w:pStyle w:val="Textopreformateado"/>
-        <w:rPr/>
-      </w:pPr>
-      <w:r>
-        <w:rPr/>
-      </w:r>
-    </w:p>
-    <w:p>
-      <w:pPr>
-        <w:pStyle w:val="Textopreformateado"/>
-        <w:rPr/>
-      </w:pPr>
-      <w:r>
-        <w:rPr/>
-        <w:t>AJUSTE DE PARTICIONES PLANAS MEDIANTE DIAGRAMAS DE VORONOI</w:t>
-      </w:r>
-    </w:p>
-    <w:p>
-      <w:pPr>
-        <w:pStyle w:val="Textopreformateado"/>
-        <w:rPr/>
-      </w:pPr>
-      <w:r>
-        <w:rPr/>
-      </w:r>
-    </w:p>
-    <w:p>
-      <w:pPr>
-        <w:pStyle w:val="Textopreformateado"/>
-        <w:rPr/>
-      </w:pPr>
-      <w:r>
-        <w:rPr/>
-      </w:r>
-    </w:p>
-    <w:p>
-      <w:pPr>
-        <w:pStyle w:val="Textopreformateado"/>
-        <w:rPr/>
-      </w:pPr>
-      <w:r>
-        <w:rPr/>
-      </w:r>
-    </w:p>
-    <w:p>
-      <w:pPr>
-        <w:pStyle w:val="Textopreformateado"/>
-        <w:rPr/>
-      </w:pPr>
-      <w:r>
-        <w:rPr/>
-        <w:t>TUTOR: Manuel Abellanas mabellanas@fi.upm.es</w:t>
-      </w:r>
-    </w:p>
-    <w:p>
-      <w:pPr>
-        <w:pStyle w:val="Textopreformateado"/>
-        <w:rPr>
-          <w:rStyle w:val="InternetLink"/>
-        </w:rPr>
-      </w:pPr>
-      <w:r>
-        <w:rPr/>
-        <w:t xml:space="preserve">ALUMNO: Guillermo Alonso Núñez </w:t>
-      </w:r>
-      <w:hyperlink r:id="rId4">
         <w:r>
           <w:rPr>
             <w:rStyle w:val="InternetLink"/>
@@ -285,58 +281,6 @@
       </w:pPr>
       <w:r>
         <w:rPr/>
-        <w:drawing>
-          <wp:anchor behindDoc="0" distT="0" distB="0" distL="0" distR="0" simplePos="0" locked="0" layoutInCell="1" allowOverlap="1" relativeHeight="1">
-            <wp:simplePos x="0" y="0"/>
-            <wp:positionH relativeFrom="column">
-              <wp:align>center</wp:align>
-            </wp:positionH>
-            <wp:positionV relativeFrom="paragraph">
-              <wp:align>top</wp:align>
-            </wp:positionV>
-            <wp:extent cx="5079365" cy="5079365"/>
-            <wp:effectExtent l="0" t="0" r="0" b="0"/>
-            <wp:wrapTopAndBottom/>
-            <wp:docPr id="0" name="Picture" descr=""/>
-            <wp:cNvGraphicFramePr>
-              <a:graphicFrameLocks xmlns:a="http://schemas.openxmlformats.org/drawingml/2006/main" noChangeAspect="1"/>
-            </wp:cNvGraphicFramePr>
-            <a:graphic xmlns:a="http://schemas.openxmlformats.org/drawingml/2006/main">
-              <a:graphicData uri="http://schemas.openxmlformats.org/drawingml/2006/picture">
-                <pic:pic xmlns:pic="http://schemas.openxmlformats.org/drawingml/2006/picture">
-                  <pic:nvPicPr>
-                    <pic:cNvPr id="0" name="Picture" descr=""/>
-                    <pic:cNvPicPr>
-                      <a:picLocks noChangeAspect="1" noChangeArrowheads="1"/>
-                    </pic:cNvPicPr>
-                  </pic:nvPicPr>
-                  <pic:blipFill>
-                    <a:blip r:embed="rId5"/>
-                    <a:stretch>
-                      <a:fillRect/>
-                    </a:stretch>
-                  </pic:blipFill>
-                  <pic:spPr bwMode="auto">
-                    <a:xfrm>
-                      <a:off x="0" y="0"/>
-                      <a:ext cx="5079365" cy="5079365"/>
-                    </a:xfrm>
-                    <a:prstGeom prst="rect">
-                      <a:avLst/>
-                    </a:prstGeom>
-                    <a:noFill/>
-                    <a:ln w="9525">
-                      <a:noFill/>
-                      <a:miter lim="800000"/>
-                      <a:headEnd/>
-                      <a:tailEnd/>
-                    </a:ln>
-                  </pic:spPr>
-                </pic:pic>
-              </a:graphicData>
-            </a:graphic>
-          </wp:anchor>
-        </w:drawing>
       </w:r>
     </w:p>
     <w:p>
@@ -450,6 +394,20 @@
       </w:pPr>
       <w:r>
         <w:rPr/>
+        <w:tab/>
+        <w:t xml:space="preserve">2.1. Hallar la intersección de ese diagrama con el cuadrado sobre el que </w:t>
+        <w:tab/>
+        <w:tab/>
+        <w:t>estamos trabajando</w:t>
+      </w:r>
+    </w:p>
+    <w:p>
+      <w:pPr>
+        <w:pStyle w:val="Textopreformateado"/>
+        <w:rPr/>
+      </w:pPr>
+      <w:r>
+        <w:rPr/>
         <w:t>3. Calcular la discrepancia entre el diagrama obtenido y la partición dato</w:t>
       </w:r>
     </w:p>
@@ -460,7 +418,13 @@
       </w:pPr>
       <w:r>
         <w:rPr/>
-        <w:t>4. Desplazamos los puntos calculados en (1) mínimamente y comparamos los resultados contra los obtenidos</w:t>
+        <w:t xml:space="preserve">4. Desplazamos los puntos calculados en (1) mínimamente y comparamos los resultados contra los </w:t>
+      </w:r>
+      <w:r>
+        <w:rPr>
+          <w:u w:val="none"/>
+        </w:rPr>
+        <w:t>obtenidos</w:t>
       </w:r>
     </w:p>
     <w:p>
@@ -471,15 +435,37 @@
       <w:r>
         <w:rPr/>
         <w:tab/>
-        <w:t xml:space="preserve">4.1 Si la discrepancia es menor, quiere decir que tenemos una solución mejor </w:t>
-      </w:r>
-      <w:r>
-        <w:rPr/>
-        <w:t>[1]</w:t>
-      </w:r>
-      <w:r>
-        <w:rPr/>
-        <w:t>, por lo que la guardamos y seguimos probando</w:t>
+        <w:t xml:space="preserve">4.1 Si la </w:t>
+      </w:r>
+      <w:r>
+        <w:rPr>
+          <w:u w:val="none"/>
+        </w:rPr>
+        <w:t>discrepancia</w:t>
+      </w:r>
+      <w:r>
+        <w:rPr/>
+        <w:t xml:space="preserve"> es menor, </w:t>
+      </w:r>
+      <w:r>
+        <w:rPr>
+          <w:u w:val="none"/>
+        </w:rPr>
+        <w:t>quiere</w:t>
+      </w:r>
+      <w:r>
+        <w:rPr/>
+        <w:t xml:space="preserve"> decir que tenemos una solución mejor [1], por lo que la </w:t>
+      </w:r>
+      <w:r>
+        <w:rPr>
+          <w:u w:val="none"/>
+        </w:rPr>
+        <w:t>guardamos</w:t>
+      </w:r>
+      <w:r>
+        <w:rPr/>
+        <w:t xml:space="preserve"> y seguimos probando</w:t>
       </w:r>
     </w:p>
     <w:p>
@@ -490,7 +476,27 @@
       <w:r>
         <w:rPr/>
         <w:tab/>
-        <w:t>4.2 Si la discrepancia es mayor, la solución actual es peor, por lo que la descartamos</w:t>
+        <w:t xml:space="preserve">4.2 Si la discrepancia es </w:t>
+      </w:r>
+      <w:r>
+        <w:rPr>
+          <w:u w:val="none"/>
+        </w:rPr>
+        <w:t>mayor</w:t>
+      </w:r>
+      <w:r>
+        <w:rPr/>
+        <w:t xml:space="preserve">, la </w:t>
+      </w:r>
+      <w:r>
+        <w:rPr>
+          <w:u w:val="none"/>
+        </w:rPr>
+        <w:t>solución</w:t>
+      </w:r>
+      <w:r>
+        <w:rPr/>
+        <w:t xml:space="preserve"> actual es peor, por lo que la descartamos</w:t>
       </w:r>
     </w:p>
     <w:p>
@@ -538,78 +544,120 @@
       </w:r>
       <w:r>
         <w:rPr/>
-        <w:t xml:space="preserve"> entre todos los polígonos</w:t>
-      </w:r>
-    </w:p>
-    <w:p>
-      <w:pPr>
-        <w:pStyle w:val="Textopreformateado"/>
-        <w:rPr/>
-      </w:pPr>
-      <w:r>
-        <w:rPr/>
-      </w:r>
-    </w:p>
-    <w:p>
-      <w:pPr>
-        <w:pStyle w:val="Textopreformateado"/>
-        <w:rPr/>
-      </w:pPr>
-      <w:r>
-        <w:rPr/>
-        <w:t>[1] Nótese que pese a ser una solución mejor que la anterior, no significa que tomándola vayamos a llegar a la solución óptima del problema, ya que podemos quedarnos estancados en un mínimo local, no necesariamente global.</w:t>
-        <w:drawing>
-          <wp:anchor behindDoc="0" distT="0" distB="0" distL="0" distR="0" simplePos="0" locked="0" layoutInCell="1" allowOverlap="1" relativeHeight="0">
-            <wp:simplePos x="0" y="0"/>
-            <wp:positionH relativeFrom="column">
-              <wp:align>center</wp:align>
-            </wp:positionH>
-            <wp:positionV relativeFrom="paragraph">
-              <wp:align>top</wp:align>
-            </wp:positionV>
-            <wp:extent cx="5079365" cy="5079365"/>
-            <wp:effectExtent l="0" t="0" r="0" b="0"/>
-            <wp:wrapSquare wrapText="largest"/>
-            <wp:docPr id="1" name="Picture" descr=""/>
-            <wp:cNvGraphicFramePr>
-              <a:graphicFrameLocks xmlns:a="http://schemas.openxmlformats.org/drawingml/2006/main" noChangeAspect="1"/>
-            </wp:cNvGraphicFramePr>
-            <a:graphic xmlns:a="http://schemas.openxmlformats.org/drawingml/2006/main">
-              <a:graphicData uri="http://schemas.openxmlformats.org/drawingml/2006/picture">
-                <pic:pic xmlns:pic="http://schemas.openxmlformats.org/drawingml/2006/picture">
-                  <pic:nvPicPr>
-                    <pic:cNvPr id="1" name="Picture" descr=""/>
-                    <pic:cNvPicPr>
-                      <a:picLocks noChangeAspect="1" noChangeArrowheads="1"/>
-                    </pic:cNvPicPr>
-                  </pic:nvPicPr>
-                  <pic:blipFill>
-                    <a:blip r:embed="rId6"/>
-                    <a:stretch>
-                      <a:fillRect/>
-                    </a:stretch>
-                  </pic:blipFill>
-                  <pic:spPr bwMode="auto">
-                    <a:xfrm>
-                      <a:off x="0" y="0"/>
-                      <a:ext cx="5079365" cy="5079365"/>
-                    </a:xfrm>
-                    <a:prstGeom prst="rect">
-                      <a:avLst/>
-                    </a:prstGeom>
-                    <a:noFill/>
-                    <a:ln w="9525">
-                      <a:noFill/>
-                      <a:miter lim="800000"/>
-                      <a:headEnd/>
-                      <a:tailEnd/>
-                    </a:ln>
-                  </pic:spPr>
-                </pic:pic>
-              </a:graphicData>
-            </a:graphic>
-          </wp:anchor>
-        </w:drawing>
+        <w:t xml:space="preserve"> entre todos los polígonos. </w:t>
+      </w:r>
+      <w:r>
+        <w:rPr/>
+        <w:t>La suma de todas estas diferencias, será la discrepancia entre ambas particiones.</w:t>
+      </w:r>
+    </w:p>
+    <w:p>
+      <w:pPr>
+        <w:pStyle w:val="Textopreformateado"/>
+        <w:rPr/>
+      </w:pPr>
+      <w:r>
+        <w:rPr/>
+      </w:r>
+    </w:p>
+    <w:p>
+      <w:pPr>
+        <w:pStyle w:val="Textopreformateado"/>
+        <w:rPr/>
+      </w:pPr>
+      <w:r>
+        <w:rPr/>
+        <w:t xml:space="preserve">[1] Nótese que pese a ser una solución mejor que la anterior, no significa que tomándola vayamos a llegar a la solución óptima del problema, ya que podemos quedarnos </w:t>
+      </w:r>
+      <w:r>
+        <w:rPr>
+          <w:u w:val="none"/>
+        </w:rPr>
+        <w:t>estancados</w:t>
+      </w:r>
+      <w:r>
+        <w:rPr/>
+        <w:t xml:space="preserve"> en un mínimo local, no necesariamente global.</w:t>
+      </w:r>
+    </w:p>
+    <w:p>
+      <w:pPr>
+        <w:pStyle w:val="Textopreformateado"/>
+        <w:rPr/>
+      </w:pPr>
+      <w:r>
+        <w:rPr/>
+      </w:r>
+    </w:p>
+    <w:p>
+      <w:pPr>
+        <w:pStyle w:val="Textopreformateado"/>
+        <w:rPr/>
+      </w:pPr>
+      <w:r>
+        <w:rPr/>
+      </w:r>
+    </w:p>
+    <w:p>
+      <w:pPr>
+        <w:pStyle w:val="Textopreformateado"/>
+        <w:rPr/>
+      </w:pPr>
+      <w:r>
+        <w:rPr/>
+      </w:r>
+    </w:p>
+    <w:p>
+      <w:pPr>
+        <w:pStyle w:val="Textopreformateado"/>
+        <w:rPr/>
+      </w:pPr>
+      <w:r>
+        <w:rPr/>
+        <w:t>Como calcular la intersección del diagrama con el cuadrado sobre el que trabajamos.</w:t>
+      </w:r>
+    </w:p>
+    <w:p>
+      <w:pPr>
+        <w:pStyle w:val="Textopreformateado"/>
+        <w:rPr/>
+      </w:pPr>
+      <w:r>
+        <w:rPr/>
+      </w:r>
+    </w:p>
+    <w:p>
+      <w:pPr>
+        <w:pStyle w:val="Textopreformateado"/>
+        <w:rPr/>
+      </w:pPr>
+      <w:r>
+        <w:rPr/>
+        <w:t>Pese a que de manera gráfica simplemente habría que recortar por el cuadrado, computacionalmente es algo más complejo de lo que parece. En un principio, lo que implementé, simplemente miraba si un punto estaba fuera del cuadrado, y si lo estaba, lo metía dejándolo en la arista correspondiente, sobre la misma recta. El problema de ésto, era que al ser un algoritmo lineal, surgían discrepancias [Imagen de un triangulo con un vértice fuera y recortado a capón]. Lo que hice entonces fue implementarlo de manera que se hacían dos barridos, primero un preprocesado de los puntos, y después limpiabamos según hiciera falta. En el primer barrido, lo que hacemos es crear una nueva estructura en la cual metemos ordenadamente los puntos que estaban dentro del cuadrado junto con los puntos de intersección. Después, tenemos que tener cuidado, porque si resulta que una línea se va por una arista del cuadrado y entra por otra diferente, habría que añadir también el punto de la esquina a la solución. Por tanto, hacemos otra pasada sobre el primer barrido mirando esos casos, y añadiendo los puntos que necesitemos.</w:t>
+      </w:r>
+      <w:r>
+        <w:rPr>
+          <w:u w:val="none"/>
+        </w:rPr>
+        <w:t xml:space="preserve"> Nótese que pese a hacer dos barridos, la complejidad de este algoritmo es O(n), siendo n el número de puntos del polígono sobre el que hallamos la intersección. Éste algoritmo hay que aplicarlo sobre un número constante de polígonos que ya sabemos de ante mano, por tanto la complejidad sigue siendo O(n).</w:t>
+      </w:r>
+    </w:p>
+    <w:p>
+      <w:pPr>
+        <w:pStyle w:val="Textopreformateado"/>
+        <w:rPr/>
+      </w:pPr>
+      <w:r>
+        <w:rPr/>
+      </w:r>
+    </w:p>
+    <w:p>
+      <w:pPr>
+        <w:pStyle w:val="Textopreformateado"/>
+        <w:rPr/>
+      </w:pPr>
+      <w:r>
+        <w:rPr/>
       </w:r>
     </w:p>
     <w:p>
@@ -654,7 +702,7 @@
         <w:pStyle w:val="Textopreformateado"/>
         <w:rPr/>
       </w:pPr>
-      <w:hyperlink r:id="rId7">
+      <w:hyperlink r:id="rId4">
         <w:r>
           <w:rPr>
             <w:rStyle w:val="EnlacedeInternet"/>
@@ -672,7 +720,7 @@
         <w:pStyle w:val="Textopreformateado"/>
         <w:rPr/>
       </w:pPr>
-      <w:hyperlink r:id="rId8">
+      <w:hyperlink r:id="rId5">
         <w:r>
           <w:rPr>
             <w:rStyle w:val="EnlacedeInternet"/>
@@ -708,12 +756,11 @@
 </file>
 
 <file path=word/styles.xml><?xml version="1.0" encoding="utf-8"?>
-<w:styles xmlns:w="http://schemas.openxmlformats.org/wordprocessingml/2006/main">
+<w:styles xmlns:w="http://schemas.openxmlformats.org/wordprocessingml/2006/main" xmlns:w14="http://schemas.microsoft.com/office/word/2010/wordml" xmlns:mc="http://schemas.openxmlformats.org/markup-compatibility/2006" mc:Ignorable="w14">
   <w:docDefaults>
     <w:rPrDefault>
       <w:rPr>
         <w:rFonts w:ascii="Liberation Serif" w:hAnsi="Liberation Serif" w:eastAsia="SimSun" w:cs="Arial"/>
-        <w:sz w:val="24"/>
         <w:szCs w:val="24"/>
         <w:lang w:val="es-ES" w:eastAsia="zh-CN" w:bidi="hi-IN"/>
       </w:rPr>
@@ -739,6 +786,69 @@
       <w:lang w:val="es-ES" w:eastAsia="zh-CN" w:bidi="hi-IN"/>
     </w:rPr>
   </w:style>
+  <w:style w:type="paragraph" w:styleId="Encabezado1">
+    <w:name w:val="Encabezado 1"/>
+    <w:basedOn w:val="Encabezado"/>
+    <w:pPr>
+      <w:widowControl w:val="false"/>
+      <w:suppressAutoHyphens w:val="true"/>
+      <w:bidi w:val="0"/>
+      <w:spacing w:before="240" w:after="120"/>
+      <w:jc w:val="left"/>
+      <w:outlineLvl w:val="0"/>
+    </w:pPr>
+    <w:rPr>
+      <w:rFonts w:ascii="Liberation Serif" w:hAnsi="Liberation Serif" w:eastAsia="SimSun" w:cs="Arial"/>
+      <w:b/>
+      <w:bCs/>
+      <w:color w:val="00000A"/>
+      <w:sz w:val="36"/>
+      <w:szCs w:val="36"/>
+      <w:lang w:val="es-ES" w:eastAsia="zh-CN" w:bidi="hi-IN"/>
+    </w:rPr>
+  </w:style>
+  <w:style w:type="paragraph" w:styleId="Encabezado2">
+    <w:name w:val="Encabezado 2"/>
+    <w:basedOn w:val="Encabezado"/>
+    <w:pPr>
+      <w:widowControl w:val="false"/>
+      <w:suppressAutoHyphens w:val="true"/>
+      <w:bidi w:val="0"/>
+      <w:spacing w:before="200" w:after="120"/>
+      <w:jc w:val="left"/>
+      <w:outlineLvl w:val="1"/>
+    </w:pPr>
+    <w:rPr>
+      <w:rFonts w:ascii="Liberation Serif" w:hAnsi="Liberation Serif" w:eastAsia="SimSun" w:cs="Arial"/>
+      <w:b/>
+      <w:bCs/>
+      <w:color w:val="00000A"/>
+      <w:sz w:val="32"/>
+      <w:szCs w:val="32"/>
+      <w:lang w:val="es-ES" w:eastAsia="zh-CN" w:bidi="hi-IN"/>
+    </w:rPr>
+  </w:style>
+  <w:style w:type="paragraph" w:styleId="Encabezado3">
+    <w:name w:val="Encabezado 3"/>
+    <w:basedOn w:val="Encabezado"/>
+    <w:pPr>
+      <w:widowControl w:val="false"/>
+      <w:suppressAutoHyphens w:val="true"/>
+      <w:bidi w:val="0"/>
+      <w:spacing w:before="140" w:after="120"/>
+      <w:jc w:val="left"/>
+      <w:outlineLvl w:val="2"/>
+    </w:pPr>
+    <w:rPr>
+      <w:rFonts w:ascii="Liberation Serif" w:hAnsi="Liberation Serif" w:eastAsia="SimSun" w:cs="Arial"/>
+      <w:b/>
+      <w:bCs/>
+      <w:color w:val="00000A"/>
+      <w:sz w:val="28"/>
+      <w:szCs w:val="28"/>
+      <w:lang w:val="es-ES" w:eastAsia="zh-CN" w:bidi="hi-IN"/>
+    </w:rPr>
+  </w:style>
   <w:style w:type="character" w:styleId="EnlacedeInternet">
     <w:name w:val="Enlace de Internet"/>
     <w:rPr>
@@ -749,125 +859,18 @@
   </w:style>
   <w:style w:type="character" w:styleId="InternetLink">
     <w:name w:val="Internet Link"/>
+    <w:qFormat/>
     <w:rPr>
       <w:color w:val="000080"/>
       <w:u w:val="single"/>
       <w:lang w:val="zxx" w:eastAsia="zxx" w:bidi="zxx"/>
     </w:rPr>
   </w:style>
-  <w:style w:type="paragraph" w:styleId="Heading">
-    <w:name w:val="Heading"/>
-    <w:basedOn w:val="Normal"/>
-    <w:next w:val="TextBody"/>
-    <w:pPr>
-      <w:keepNext/>
-      <w:spacing w:before="240" w:after="120"/>
-    </w:pPr>
-    <w:rPr>
-      <w:rFonts w:ascii="Liberation Sans" w:hAnsi="Liberation Sans" w:eastAsia="Droid Sans Fallback" w:cs="FreeSans"/>
-      <w:sz w:val="28"/>
-      <w:szCs w:val="28"/>
-    </w:rPr>
-  </w:style>
-  <w:style w:type="paragraph" w:styleId="TextBody">
-    <w:name w:val="Text Body"/>
-    <w:basedOn w:val="Normal"/>
-    <w:pPr>
-      <w:spacing w:lineRule="auto" w:line="288" w:before="0" w:after="140"/>
-    </w:pPr>
-    <w:rPr/>
-  </w:style>
-  <w:style w:type="paragraph" w:styleId="List">
-    <w:name w:val="List"/>
-    <w:basedOn w:val="TextBody"/>
-    <w:pPr/>
-    <w:rPr>
-      <w:rFonts w:cs="FreeSans"/>
-    </w:rPr>
-  </w:style>
-  <w:style w:type="paragraph" w:styleId="Caption">
-    <w:name w:val="Caption"/>
-    <w:basedOn w:val="Normal"/>
-    <w:pPr>
-      <w:suppressLineNumbers/>
-      <w:spacing w:before="120" w:after="120"/>
-    </w:pPr>
-    <w:rPr>
-      <w:rFonts w:cs="FreeSans"/>
-      <w:i/>
-      <w:iCs/>
-      <w:sz w:val="24"/>
-      <w:szCs w:val="24"/>
-    </w:rPr>
-  </w:style>
-  <w:style w:type="paragraph" w:styleId="Index">
-    <w:name w:val="Index"/>
-    <w:basedOn w:val="Normal"/>
-    <w:pPr>
-      <w:suppressLineNumbers/>
-    </w:pPr>
-    <w:rPr>
-      <w:rFonts w:cs="FreeSans"/>
-    </w:rPr>
-  </w:style>
-  <w:style w:type="paragraph" w:styleId="Encabezado1">
-    <w:name w:val="Encabezado 1"/>
-    <w:pPr>
-      <w:widowControl w:val="false"/>
-      <w:suppressAutoHyphens w:val="true"/>
-      <w:spacing w:before="240" w:after="120"/>
-      <w:outlineLvl w:val="0"/>
-    </w:pPr>
-    <w:rPr>
-      <w:rFonts w:ascii="Liberation Serif" w:hAnsi="Liberation Serif" w:eastAsia="SimSun" w:cs="Arial"/>
-      <w:b/>
-      <w:bCs/>
-      <w:color w:val="auto"/>
-      <w:sz w:val="36"/>
-      <w:szCs w:val="36"/>
-      <w:lang w:val="es-ES" w:eastAsia="zh-CN" w:bidi="hi-IN"/>
-    </w:rPr>
-  </w:style>
-  <w:style w:type="paragraph" w:styleId="Encabezado2">
-    <w:name w:val="Encabezado 2"/>
-    <w:pPr>
-      <w:widowControl w:val="false"/>
-      <w:suppressAutoHyphens w:val="true"/>
-      <w:spacing w:before="200" w:after="120"/>
-      <w:outlineLvl w:val="1"/>
-    </w:pPr>
-    <w:rPr>
-      <w:rFonts w:ascii="Liberation Serif" w:hAnsi="Liberation Serif" w:eastAsia="SimSun" w:cs="Arial"/>
-      <w:b/>
-      <w:bCs/>
-      <w:color w:val="auto"/>
-      <w:sz w:val="32"/>
-      <w:szCs w:val="32"/>
-      <w:lang w:val="es-ES" w:eastAsia="zh-CN" w:bidi="hi-IN"/>
-    </w:rPr>
-  </w:style>
-  <w:style w:type="paragraph" w:styleId="Encabezado3">
-    <w:name w:val="Encabezado 3"/>
-    <w:pPr>
-      <w:widowControl w:val="false"/>
-      <w:suppressAutoHyphens w:val="true"/>
-      <w:spacing w:before="140" w:after="120"/>
-      <w:outlineLvl w:val="2"/>
-    </w:pPr>
-    <w:rPr>
-      <w:rFonts w:ascii="Liberation Serif" w:hAnsi="Liberation Serif" w:eastAsia="SimSun" w:cs="Arial"/>
-      <w:b/>
-      <w:bCs/>
-      <w:color w:val="auto"/>
-      <w:sz w:val="28"/>
-      <w:szCs w:val="28"/>
-      <w:lang w:val="es-ES" w:eastAsia="zh-CN" w:bidi="hi-IN"/>
-    </w:rPr>
-  </w:style>
   <w:style w:type="paragraph" w:styleId="Encabezado">
     <w:name w:val="Encabezado"/>
+    <w:basedOn w:val="Normal"/>
+    <w:next w:val="Cuerpodetexto"/>
     <w:qFormat/>
-    <w:basedOn w:val="Normal"/>
     <w:pPr>
       <w:keepNext/>
       <w:spacing w:before="240" w:after="120"/>
@@ -911,19 +914,28 @@
   </w:style>
   <w:style w:type="paragraph" w:styleId="Ndice">
     <w:name w:val="Índice"/>
+    <w:basedOn w:val="Normal"/>
     <w:qFormat/>
+    <w:pPr>
+      <w:suppressLineNumbers/>
+    </w:pPr>
+    <w:rPr>
+      <w:rFonts w:cs="Arial"/>
+    </w:rPr>
+  </w:style>
+  <w:style w:type="paragraph" w:styleId="TextBody">
+    <w:name w:val="Text Body"/>
     <w:basedOn w:val="Normal"/>
-    <w:pPr>
-      <w:suppressLineNumbers/>
-    </w:pPr>
-    <w:rPr>
-      <w:rFonts w:cs="Arial"/>
-    </w:rPr>
+    <w:qFormat/>
+    <w:pPr>
+      <w:spacing w:lineRule="auto" w:line="288" w:before="0" w:after="140"/>
+    </w:pPr>
+    <w:rPr/>
   </w:style>
   <w:style w:type="paragraph" w:styleId="Textopreformateado">
     <w:name w:val="Texto preformateado"/>
+    <w:basedOn w:val="Normal"/>
     <w:qFormat/>
-    <w:basedOn w:val="Normal"/>
     <w:pPr>
       <w:spacing w:before="0" w:after="0"/>
     </w:pPr>
@@ -935,8 +947,8 @@
   </w:style>
   <w:style w:type="paragraph" w:styleId="Cita">
     <w:name w:val="Cita"/>
+    <w:basedOn w:val="Normal"/>
     <w:qFormat/>
-    <w:basedOn w:val="Normal"/>
     <w:pPr>
       <w:spacing w:before="0" w:after="283"/>
       <w:ind w:left="567" w:right="567" w:hanging="0"/>

</xml_diff>

<commit_message>
Saving for changes, Memoria has been updated
</commit_message>
<xml_diff>
--- a/Memoria.docx
+++ b/Memoria.docx
@@ -1,6 +1,6 @@
 
 <file path=word/document.xml><?xml version="1.0" encoding="utf-8"?>
-<w:document xmlns:o="urn:schemas-microsoft-com:office:office" xmlns:r="http://schemas.openxmlformats.org/officeDocument/2006/relationships" xmlns:v="urn:schemas-microsoft-com:vml" xmlns:w="http://schemas.openxmlformats.org/wordprocessingml/2006/main" xmlns:w10="urn:schemas-microsoft-com:office:word" xmlns:wp="http://schemas.openxmlformats.org/drawingml/2006/wordprocessingDrawing" xmlns:wps="http://schemas.microsoft.com/office/word/2010/wordprocessingShape" xmlns:wpg="http://schemas.microsoft.com/office/word/2010/wordprocessingGroup" xmlns:mc="http://schemas.openxmlformats.org/markup-compatibility/2006" xmlns:wp14="http://schemas.microsoft.com/office/word/2010/wordprocessingDrawing" xmlns:w14="http://schemas.microsoft.com/office/word/2010/wordml" mc:Ignorable="w14 wp14">
+<w:document xmlns:o="urn:schemas-microsoft-com:office:office" xmlns:r="http://schemas.openxmlformats.org/officeDocument/2006/relationships" xmlns:v="urn:schemas-microsoft-com:vml" xmlns:w="http://schemas.openxmlformats.org/wordprocessingml/2006/main" xmlns:w10="urn:schemas-microsoft-com:office:word" xmlns:wp="http://schemas.openxmlformats.org/drawingml/2006/wordprocessingDrawing">
   <w:body>
     <w:p>
       <w:pPr>
@@ -91,7 +91,9 @@
     <w:p>
       <w:pPr>
         <w:pStyle w:val="Textopreformateado"/>
-        <w:rPr/>
+        <w:rPr>
+          <w:rStyle w:val="InternetLink"/>
+        </w:rPr>
       </w:pPr>
       <w:r>
         <w:rPr/>
@@ -145,10 +147,16 @@
     <w:p>
       <w:pPr>
         <w:pStyle w:val="Textopreformateado"/>
-        <w:rPr/>
-      </w:pPr>
-      <w:r>
-        <w:rPr/>
+        <w:rPr>
+          <w:sz w:val="30"/>
+          <w:szCs w:val="30"/>
+        </w:rPr>
+      </w:pPr>
+      <w:r>
+        <w:rPr>
+          <w:sz w:val="30"/>
+          <w:szCs w:val="30"/>
+        </w:rPr>
         <w:t>RESUMEN</w:t>
       </w:r>
     </w:p>
@@ -183,10 +191,16 @@
     <w:p>
       <w:pPr>
         <w:pStyle w:val="Textopreformateado"/>
-        <w:rPr/>
-      </w:pPr>
-      <w:r>
-        <w:rPr/>
+        <w:rPr>
+          <w:sz w:val="30"/>
+          <w:szCs w:val="30"/>
+        </w:rPr>
+      </w:pPr>
+      <w:r>
+        <w:rPr>
+          <w:sz w:val="30"/>
+          <w:szCs w:val="30"/>
+        </w:rPr>
         <w:t>SUMMARY</w:t>
       </w:r>
     </w:p>
@@ -206,146 +220,752 @@
       </w:pPr>
       <w:r>
         <w:rPr/>
-        <w:t>The inverse Voronoi diagram problem is about detecting whether a given partition is a Voronoi diagram and finding the initial points that would generate such a partition if it were. For a partition which does not come from a Voronoi diagram, it would be an interesting question to find the best fitting Voronoi diagram. That is, finding the diagram whose total sum for each polygons symmetric difference is minimized. The aim of this project is to develop a program to adjust plane partitions through the use of Voronoi diagrams.</w:t>
-      </w:r>
-    </w:p>
-    <w:p>
-      <w:pPr>
-        <w:pStyle w:val="Textopreformateado"/>
-        <w:rPr/>
-      </w:pPr>
-      <w:r>
-        <w:rPr/>
-      </w:r>
-    </w:p>
-    <w:p>
-      <w:pPr>
-        <w:pStyle w:val="Textopreformateado"/>
-        <w:rPr/>
-      </w:pPr>
-      <w:r>
-        <w:rPr/>
-      </w:r>
-    </w:p>
-    <w:p>
-      <w:pPr>
-        <w:pStyle w:val="Textopreformateado"/>
-        <w:rPr/>
-      </w:pPr>
-      <w:r>
-        <w:rPr/>
-      </w:r>
-    </w:p>
-    <w:p>
-      <w:pPr>
-        <w:pStyle w:val="Textopreformateado"/>
-        <w:rPr/>
-      </w:pPr>
-      <w:r>
-        <w:rPr/>
-        <w:t>Datos del problema</w:t>
-      </w:r>
-    </w:p>
-    <w:p>
-      <w:pPr>
-        <w:pStyle w:val="Textopreformateado"/>
-        <w:rPr/>
-      </w:pPr>
-      <w:r>
-        <w:rPr/>
-      </w:r>
-    </w:p>
-    <w:p>
-      <w:pPr>
-        <w:pStyle w:val="Textopreformateado"/>
-        <w:rPr/>
-      </w:pPr>
-      <w:r>
-        <w:rPr/>
-        <w:t>En un principio, trabajaremos con una partición del cuadrado unidad, es decir, una serie de elementos tales que su unión es el propio cuadrado unidad y la intersección de cualesquiera dos de ellos es, a lo sumo, una recta. Más concretamente, se nos facilitará una lista de polígonos dados por las coordenadas de sus puntos. Sobre los puntos, sabemos que estarán ordenados en sentido negativo para cada polígono (esto es, en el sentido de las agujas del reloj).</w:t>
-      </w:r>
-    </w:p>
-    <w:p>
-      <w:pPr>
-        <w:pStyle w:val="Textopreformateado"/>
-        <w:rPr/>
-      </w:pPr>
-      <w:r>
-        <w:rPr/>
-      </w:r>
-    </w:p>
-    <w:p>
-      <w:pPr>
-        <w:pStyle w:val="Textopreformateado"/>
-        <w:rPr/>
-      </w:pPr>
-      <w:r>
-        <w:rPr/>
-      </w:r>
-    </w:p>
-    <w:p>
-      <w:pPr>
-        <w:pStyle w:val="Textopreformateado"/>
-        <w:rPr/>
-      </w:pPr>
-      <w:r>
-        <w:rPr/>
-      </w:r>
-    </w:p>
-    <w:p>
-      <w:pPr>
-        <w:pStyle w:val="Textopreformateado"/>
-        <w:rPr/>
-      </w:pPr>
-      <w:r>
-        <w:rPr/>
-      </w:r>
-    </w:p>
-    <w:p>
-      <w:pPr>
-        <w:pStyle w:val="Textopreformateado"/>
-        <w:rPr/>
-      </w:pPr>
-      <w:r>
-        <w:rPr/>
-      </w:r>
-    </w:p>
-    <w:p>
-      <w:pPr>
-        <w:pStyle w:val="Textopreformateado"/>
-        <w:rPr/>
-      </w:pPr>
-      <w:r>
-        <w:rPr/>
-      </w:r>
-    </w:p>
-    <w:p>
-      <w:pPr>
-        <w:pStyle w:val="Textopreformateado"/>
-        <w:rPr/>
-      </w:pPr>
-      <w:r>
-        <w:rPr/>
-        <w:t>Primera aproximación: Método del descenso</w:t>
-      </w:r>
-    </w:p>
-    <w:p>
-      <w:pPr>
-        <w:pStyle w:val="Textopreformateado"/>
-        <w:rPr/>
-      </w:pPr>
-      <w:r>
-        <w:rPr/>
-      </w:r>
-    </w:p>
-    <w:p>
-      <w:pPr>
-        <w:pStyle w:val="Textopreformateado"/>
-        <w:rPr/>
-      </w:pPr>
-      <w:r>
-        <w:rPr/>
-        <w:t>Para la primera versión, nos centraremos en particiones que contengan polígonos convexos y/o estrellados.</w:t>
+        <w:t>The inverse Voronoi diagram problem is about detecting whether a given partition is a Voronoi diagram and finding the initial points that would generate such a partition. For a partition which does not come from a Voronoi diagram, it would be an interesting question to find the best fitting Voronoi diagram. That is, finding the diagram whose total sum for each polygons symmetric difference is minimized. The aim of this project is to develop a program to adjust plane partitions through the use of Voronoi diagrams.</w:t>
+      </w:r>
+    </w:p>
+    <w:p>
+      <w:pPr>
+        <w:pStyle w:val="Textopreformateado"/>
+        <w:rPr/>
+      </w:pPr>
+      <w:r>
+        <w:rPr/>
+      </w:r>
+    </w:p>
+    <w:p>
+      <w:pPr>
+        <w:pStyle w:val="Textopreformateado"/>
+        <w:rPr/>
+      </w:pPr>
+      <w:r>
+        <w:rPr/>
+      </w:r>
+    </w:p>
+    <w:p>
+      <w:pPr>
+        <w:pStyle w:val="Textopreformateado"/>
+        <w:rPr/>
+      </w:pPr>
+      <w:r>
+        <w:rPr/>
+      </w:r>
+    </w:p>
+    <w:p>
+      <w:pPr>
+        <w:pStyle w:val="Textopreformateado"/>
+        <w:rPr>
+          <w:sz w:val="30"/>
+          <w:szCs w:val="30"/>
+        </w:rPr>
+      </w:pPr>
+      <w:r>
+        <w:rPr>
+          <w:sz w:val="30"/>
+          <w:szCs w:val="30"/>
+        </w:rPr>
+        <w:t>PROBLEM DATA</w:t>
+      </w:r>
+    </w:p>
+    <w:p>
+      <w:pPr>
+        <w:pStyle w:val="Textopreformateado"/>
+        <w:rPr/>
+      </w:pPr>
+      <w:r>
+        <w:rPr/>
+      </w:r>
+    </w:p>
+    <w:p>
+      <w:pPr>
+        <w:pStyle w:val="Textopreformateado"/>
+        <w:rPr/>
+      </w:pPr>
+      <w:r>
+        <w:rPr/>
+        <w:t>First version</w:t>
+      </w:r>
+    </w:p>
+    <w:p>
+      <w:pPr>
+        <w:pStyle w:val="Textopreformateado"/>
+        <w:rPr/>
+      </w:pPr>
+      <w:r>
+        <w:rPr/>
+      </w:r>
+    </w:p>
+    <w:p>
+      <w:pPr>
+        <w:pStyle w:val="Textopreformateado"/>
+        <w:rPr/>
+      </w:pPr>
+      <w:r>
+        <w:rPr/>
+        <w:t>The input data for the problem is a partition of the square unit. That is, a set of polygons whose union is the square unit and, for every two polygons, its intersection is at most a straight line. More precisely, each polygon is given as a set of ordered points with two coordinates given with a negative orientation (clock-wise). At first, we know we will be working only with convex polygons (that is, all internal angles are less or equal than 180 degrees).</w:t>
+      </w:r>
+    </w:p>
+    <w:p>
+      <w:pPr>
+        <w:pStyle w:val="Textopreformateado"/>
+        <w:rPr/>
+      </w:pPr>
+      <w:r>
+        <w:rPr/>
+      </w:r>
+    </w:p>
+    <w:p>
+      <w:pPr>
+        <w:pStyle w:val="Textopreformateado"/>
+        <w:rPr/>
+      </w:pPr>
+      <w:r>
+        <w:rPr/>
+      </w:r>
+    </w:p>
+    <w:p>
+      <w:pPr>
+        <w:pStyle w:val="Textopreformateado"/>
+        <w:rPr/>
+      </w:pPr>
+      <w:r>
+        <w:rPr/>
+      </w:r>
+    </w:p>
+    <w:p>
+      <w:pPr>
+        <w:pStyle w:val="Textopreformateado"/>
+        <w:rPr/>
+      </w:pPr>
+      <w:r>
+        <w:rPr/>
+      </w:r>
+    </w:p>
+    <w:p>
+      <w:pPr>
+        <w:pStyle w:val="Textopreformateado"/>
+        <w:rPr>
+          <w:sz w:val="30"/>
+          <w:szCs w:val="30"/>
+        </w:rPr>
+      </w:pPr>
+      <w:r>
+        <w:rPr>
+          <w:sz w:val="30"/>
+          <w:szCs w:val="30"/>
+        </w:rPr>
+        <w:t>SUBTASKS</w:t>
+      </w:r>
+    </w:p>
+    <w:p>
+      <w:pPr>
+        <w:pStyle w:val="Textopreformateado"/>
+        <w:rPr/>
+      </w:pPr>
+      <w:r>
+        <w:rPr/>
+      </w:r>
+    </w:p>
+    <w:p>
+      <w:pPr>
+        <w:pStyle w:val="Textopreformateado"/>
+        <w:rPr/>
+      </w:pPr>
+      <w:r>
+        <w:rPr/>
+        <w:t>In order to solve the problem, we need to tackle various subtasks in which the solution will rely on. Those are:</w:t>
+      </w:r>
+    </w:p>
+    <w:p>
+      <w:pPr>
+        <w:pStyle w:val="Textopreformateado"/>
+        <w:rPr/>
+      </w:pPr>
+      <w:r>
+        <w:rPr/>
+        <w:t>- Calculating a set of starting seed points from which the solution will be approximated.</w:t>
+      </w:r>
+    </w:p>
+    <w:p>
+      <w:pPr>
+        <w:pStyle w:val="Textopreformateado"/>
+        <w:rPr/>
+      </w:pPr>
+      <w:r>
+        <w:rPr/>
+        <w:t>- Obtaining the Voronoi diagram from an arbitrary set of points.</w:t>
+      </w:r>
+    </w:p>
+    <w:p>
+      <w:pPr>
+        <w:pStyle w:val="Textopreformateado"/>
+        <w:rPr/>
+      </w:pPr>
+      <w:bookmarkStart w:id="0" w:name="__DdeLink__64_1554988837"/>
+      <w:bookmarkEnd w:id="0"/>
+      <w:r>
+        <w:rPr/>
+        <w:t>- Adjusting the Voronoi diagram to the square unit.</w:t>
+      </w:r>
+    </w:p>
+    <w:p>
+      <w:pPr>
+        <w:pStyle w:val="Textopreformateado"/>
+        <w:rPr/>
+      </w:pPr>
+      <w:r>
+        <w:rPr/>
+        <w:t>- Calculating the symmetric difference between the Voronoi diagram and the given partition.</w:t>
+      </w:r>
+    </w:p>
+    <w:p>
+      <w:pPr>
+        <w:pStyle w:val="Textopreformateado"/>
+        <w:rPr/>
+      </w:pPr>
+      <w:r>
+        <w:rPr/>
+        <w:t>- Choosing a criterion for searching the optimal solution.</w:t>
+      </w:r>
+    </w:p>
+    <w:p>
+      <w:pPr>
+        <w:pStyle w:val="Textopreformateado"/>
+        <w:rPr/>
+      </w:pPr>
+      <w:r>
+        <w:rPr/>
+      </w:r>
+    </w:p>
+    <w:p>
+      <w:pPr>
+        <w:pStyle w:val="Textopreformateado"/>
+        <w:rPr/>
+      </w:pPr>
+      <w:r>
+        <w:rPr/>
+      </w:r>
+    </w:p>
+    <w:p>
+      <w:pPr>
+        <w:pStyle w:val="Textopreformateado"/>
+        <w:rPr/>
+      </w:pPr>
+      <w:r>
+        <w:rPr/>
+      </w:r>
+    </w:p>
+    <w:p>
+      <w:pPr>
+        <w:pStyle w:val="Textopreformateado"/>
+        <w:rPr/>
+      </w:pPr>
+      <w:r>
+        <w:rPr/>
+      </w:r>
+    </w:p>
+    <w:p>
+      <w:pPr>
+        <w:pStyle w:val="Textopreformateado"/>
+        <w:rPr/>
+      </w:pPr>
+      <w:r>
+        <w:rPr/>
+      </w:r>
+    </w:p>
+    <w:p>
+      <w:pPr>
+        <w:pStyle w:val="Textopreformateado"/>
+        <w:rPr>
+          <w:sz w:val="30"/>
+          <w:szCs w:val="30"/>
+        </w:rPr>
+      </w:pPr>
+      <w:r>
+        <w:rPr>
+          <w:sz w:val="30"/>
+          <w:szCs w:val="30"/>
+        </w:rPr>
+        <w:t>- Calculating a set of starting seed points from which the solution will be approximated.</w:t>
+      </w:r>
+    </w:p>
+    <w:p>
+      <w:pPr>
+        <w:pStyle w:val="Textopreformateado"/>
+        <w:rPr/>
+      </w:pPr>
+      <w:r>
+        <w:rPr/>
+      </w:r>
+    </w:p>
+    <w:p>
+      <w:pPr>
+        <w:pStyle w:val="Textopreformateado"/>
+        <w:rPr/>
+      </w:pPr>
+      <w:r>
+        <w:rPr/>
+        <w:t>For calculating the seed points, a simple method we can use is, knowing that all polygons are convex, simply calculate each seed point as the average of each coordinates for all points of that polygon.</w:t>
+      </w:r>
+    </w:p>
+    <w:p>
+      <w:pPr>
+        <w:pStyle w:val="Textopreformateado"/>
+        <w:rPr/>
+      </w:pPr>
+      <w:r>
+        <w:rPr/>
+      </w:r>
+    </w:p>
+    <w:p>
+      <w:pPr>
+        <w:pStyle w:val="Textopreformateado"/>
+        <w:rPr>
+          <w:sz w:val="30"/>
+          <w:szCs w:val="30"/>
+        </w:rPr>
+      </w:pPr>
+      <w:r>
+        <w:rPr>
+          <w:sz w:val="30"/>
+          <w:szCs w:val="30"/>
+        </w:rPr>
+        <w:t>- Obtaining the Voronoi diagram from an arbitrary set of points.</w:t>
+      </w:r>
+    </w:p>
+    <w:p>
+      <w:pPr>
+        <w:pStyle w:val="Textopreformateado"/>
+        <w:rPr/>
+      </w:pPr>
+      <w:r>
+        <w:rPr/>
+      </w:r>
+    </w:p>
+    <w:p>
+      <w:pPr>
+        <w:pStyle w:val="Textopreformateado"/>
+        <w:rPr/>
+      </w:pPr>
+      <w:r>
+        <w:rPr/>
+        <w:t xml:space="preserve">For obtaining the Voronoi diagram of a given set of points, an external library is being used, Mesh - </w:t>
+      </w:r>
+      <w:hyperlink r:id="rId4">
+        <w:r>
+          <w:rPr>
+            <w:rStyle w:val="InternetLink"/>
+          </w:rPr>
+          <w:t>http://leebyron.com/mesh/</w:t>
+        </w:r>
+      </w:hyperlink>
+      <w:r>
+        <w:rPr/>
+        <w:t xml:space="preserve"> . That library is designed specifically for obtaining the Voronoi diagram in a non complex way for the programmer.</w:t>
+      </w:r>
+    </w:p>
+    <w:p>
+      <w:pPr>
+        <w:pStyle w:val="Textopreformateado"/>
+        <w:rPr/>
+      </w:pPr>
+      <w:r>
+        <w:rPr/>
+      </w:r>
+    </w:p>
+    <w:p>
+      <w:pPr>
+        <w:pStyle w:val="Textopreformateado"/>
+        <w:rPr>
+          <w:sz w:val="30"/>
+          <w:szCs w:val="30"/>
+        </w:rPr>
+      </w:pPr>
+      <w:r>
+        <w:rPr>
+          <w:sz w:val="30"/>
+          <w:szCs w:val="30"/>
+        </w:rPr>
+        <w:t>- Adjusting the Voronoi diagram to the square unit.</w:t>
+      </w:r>
+    </w:p>
+    <w:p>
+      <w:pPr>
+        <w:pStyle w:val="Textopreformateado"/>
+        <w:rPr/>
+      </w:pPr>
+      <w:r>
+        <w:rPr/>
+      </w:r>
+    </w:p>
+    <w:p>
+      <w:pPr>
+        <w:pStyle w:val="Textopreformateado"/>
+        <w:rPr/>
+      </w:pPr>
+      <w:r>
+        <w:rPr/>
+        <w:t>The first method I used for trimming the Voronoi diagram to the square unit was a bit naive. I tackled the problem directly instead of applying a “divide and conquer” algorithm, which resulted in an extra complexity in the logic behind it, which had an effect directly in the complexity of the code.</w:t>
+      </w:r>
+    </w:p>
+    <w:p>
+      <w:pPr>
+        <w:pStyle w:val="Textopreformateado"/>
+        <w:rPr/>
+      </w:pPr>
+      <w:r>
+        <w:rPr/>
+      </w:r>
+    </w:p>
+    <w:p>
+      <w:pPr>
+        <w:pStyle w:val="Textopreformateado"/>
+        <w:rPr/>
+      </w:pPr>
+      <w:r>
+        <w:rPr/>
+        <w:t>TODO: EXPLAIN MY FIRST METHOD</w:t>
+      </w:r>
+    </w:p>
+    <w:p>
+      <w:pPr>
+        <w:pStyle w:val="Textopreformateado"/>
+        <w:rPr/>
+      </w:pPr>
+      <w:r>
+        <w:rPr/>
+      </w:r>
+    </w:p>
+    <w:p>
+      <w:pPr>
+        <w:pStyle w:val="Textopreformateado"/>
+        <w:rPr/>
+      </w:pPr>
+      <w:r>
+        <w:rPr/>
+        <w:t>Another strategy consists of taking advantage of the line clipping algorithm. Once we have that problem solved, we simply need to cleap each polygon to the four segments that make up the square.</w:t>
+      </w:r>
+    </w:p>
+    <w:p>
+      <w:pPr>
+        <w:pStyle w:val="Textopreformateado"/>
+        <w:rPr/>
+      </w:pPr>
+      <w:r>
+        <w:rPr/>
+      </w:r>
+    </w:p>
+    <w:p>
+      <w:pPr>
+        <w:pStyle w:val="Textopreformateado"/>
+        <w:rPr/>
+      </w:pPr>
+      <w:r>
+        <w:rPr/>
+        <w:t>TODO: EXPLAIN THE LINE CLIPPING ALGORITHM</w:t>
+      </w:r>
+    </w:p>
+    <w:p>
+      <w:pPr>
+        <w:pStyle w:val="Textopreformateado"/>
+        <w:rPr/>
+      </w:pPr>
+      <w:r>
+        <w:rPr/>
+      </w:r>
+    </w:p>
+    <w:p>
+      <w:pPr>
+        <w:pStyle w:val="Textopreformateado"/>
+        <w:rPr/>
+      </w:pPr>
+      <w:r>
+        <w:rPr/>
+      </w:r>
+    </w:p>
+    <w:p>
+      <w:pPr>
+        <w:pStyle w:val="Textopreformateado"/>
+        <w:rPr>
+          <w:sz w:val="30"/>
+          <w:szCs w:val="30"/>
+        </w:rPr>
+      </w:pPr>
+      <w:r>
+        <w:rPr>
+          <w:sz w:val="30"/>
+          <w:szCs w:val="30"/>
+        </w:rPr>
+        <w:t>- Calculating the symmetric difference between the Voronoi diagram and the given partition.</w:t>
+      </w:r>
+    </w:p>
+    <w:p>
+      <w:pPr>
+        <w:pStyle w:val="Textopreformateado"/>
+        <w:rPr/>
+      </w:pPr>
+      <w:r>
+        <w:rPr/>
+      </w:r>
+    </w:p>
+    <w:p>
+      <w:pPr>
+        <w:pStyle w:val="Textopreformateado"/>
+        <w:rPr/>
+      </w:pPr>
+      <w:r>
+        <w:rPr/>
+        <w:t>The symmetric difference of two polygons A and B can be defined as the area that belongs to either A or B, but not both. There are various ways in which the symmetric difference can be calculated.</w:t>
+      </w:r>
+    </w:p>
+    <w:p>
+      <w:pPr>
+        <w:pStyle w:val="Textopreformateado"/>
+        <w:rPr/>
+      </w:pPr>
+      <w:r>
+        <w:rPr/>
+      </w:r>
+    </w:p>
+    <w:p>
+      <w:pPr>
+        <w:pStyle w:val="Textopreformateado"/>
+        <w:rPr/>
+      </w:pPr>
+      <w:r>
+        <w:rPr/>
+        <w:t>The first method I thought took advantage of knowing that all polygons would be convex (at least for the first version). We will be calculating the symmetric difference as the area of the union minus the area of the intersection.</w:t>
+      </w:r>
+    </w:p>
+    <w:p>
+      <w:pPr>
+        <w:pStyle w:val="Textopreformateado"/>
+        <w:rPr/>
+      </w:pPr>
+      <w:r>
+        <w:rPr/>
+      </w:r>
+    </w:p>
+    <w:p>
+      <w:pPr>
+        <w:pStyle w:val="Textopreformateado"/>
+        <w:rPr/>
+      </w:pPr>
+      <w:r>
+        <w:rPr/>
+        <w:t>For each pair of polygons (one from the given partition and its corresponding one from the Voronoi diagram), we first need to calculate all of their intersection points in some order. Then, we need to find a point contained inside both polygons, which will be used as an auxiliary point to calculate triangle areas.</w:t>
+      </w:r>
+    </w:p>
+    <w:p>
+      <w:pPr>
+        <w:pStyle w:val="Textopreformateado"/>
+        <w:rPr/>
+      </w:pPr>
+      <w:r>
+        <w:rPr/>
+      </w:r>
+    </w:p>
+    <w:p>
+      <w:pPr>
+        <w:pStyle w:val="Textopreformateado"/>
+        <w:rPr/>
+      </w:pPr>
+      <w:r>
+        <w:rPr/>
+        <w:t>We know that between each two intersections, there are two different paths connecting them, one from the partition polygon border and another one from the Voronoi polygon border. Note that these paths could be the same for extreme cases, which need to be handled specifically.</w:t>
+      </w:r>
+    </w:p>
+    <w:p>
+      <w:pPr>
+        <w:pStyle w:val="Textopreformateado"/>
+        <w:rPr/>
+      </w:pPr>
+      <w:r>
+        <w:rPr/>
+      </w:r>
+    </w:p>
+    <w:p>
+      <w:pPr>
+        <w:pStyle w:val="Textopreformateado"/>
+        <w:rPr/>
+      </w:pPr>
+      <w:r>
+        <w:rPr/>
+        <w:t>If from the arbitrary point we calculated previosly, we now obtain the areas of each path from them, it is clear that the bigger area belongs to the union and the smaller area belongs to the intersection. Then, we simply have to iterate through each consecutive pair of intersections and keep track of the total.</w:t>
+      </w:r>
+    </w:p>
+    <w:p>
+      <w:pPr>
+        <w:pStyle w:val="Textopreformateado"/>
+        <w:rPr/>
+      </w:pPr>
+      <w:r>
+        <w:rPr/>
+      </w:r>
+    </w:p>
+    <w:p>
+      <w:pPr>
+        <w:pStyle w:val="Textopreformateado"/>
+        <w:rPr/>
+      </w:pPr>
+      <w:r>
+        <w:rPr/>
+        <w:t>Note that with this method we are not explicitly calculating the intersection nor the union.</w:t>
+      </w:r>
+    </w:p>
+    <w:p>
+      <w:pPr>
+        <w:pStyle w:val="Textopreformateado"/>
+        <w:rPr/>
+      </w:pPr>
+      <w:r>
+        <w:rPr/>
+      </w:r>
+    </w:p>
+    <w:p>
+      <w:pPr>
+        <w:pStyle w:val="Textopreformateado"/>
+        <w:rPr/>
+      </w:pPr>
+      <w:r>
+        <w:rPr/>
+        <w:t xml:space="preserve">The method </w:t>
+      </w:r>
+      <w:r>
+        <w:rPr>
+          <w:b/>
+          <w:bCs/>
+        </w:rPr>
+        <w:t xml:space="preserve">(NOT) </w:t>
+      </w:r>
+      <w:r>
+        <w:rPr/>
+        <w:t>currently implemented, suggested by Manuel, calculates the symmetric difference by substracting from the square unit area, the area of all the intersection polygons.</w:t>
+      </w:r>
+    </w:p>
+    <w:p>
+      <w:pPr>
+        <w:pStyle w:val="Textopreformateado"/>
+        <w:rPr/>
+      </w:pPr>
+      <w:r>
+        <w:rPr/>
+      </w:r>
+    </w:p>
+    <w:p>
+      <w:pPr>
+        <w:pStyle w:val="Textopreformateado"/>
+        <w:rPr/>
+      </w:pPr>
+      <w:r>
+        <w:rPr/>
+      </w:r>
+    </w:p>
+    <w:p>
+      <w:pPr>
+        <w:pStyle w:val="Textopreformateado"/>
+        <w:rPr>
+          <w:sz w:val="30"/>
+          <w:szCs w:val="30"/>
+        </w:rPr>
+      </w:pPr>
+      <w:r>
+        <w:rPr>
+          <w:sz w:val="30"/>
+          <w:szCs w:val="30"/>
+        </w:rPr>
+        <w:t>- Choosing a criterion for searching the optimal solution.</w:t>
+      </w:r>
+    </w:p>
+    <w:p>
+      <w:pPr>
+        <w:pStyle w:val="Textopreformateado"/>
+        <w:rPr/>
+      </w:pPr>
+      <w:r>
+        <w:rPr/>
+      </w:r>
+    </w:p>
+    <w:p>
+      <w:pPr>
+        <w:pStyle w:val="Textopreformateado"/>
+        <w:rPr/>
+      </w:pPr>
+      <w:r>
+        <w:rPr/>
+        <w:t>First approximation: Gradient Method</w:t>
+      </w:r>
+    </w:p>
+    <w:p>
+      <w:pPr>
+        <w:pStyle w:val="Textopreformateado"/>
+        <w:rPr/>
+      </w:pPr>
+      <w:r>
+        <w:rPr/>
+      </w:r>
+    </w:p>
+    <w:p>
+      <w:pPr>
+        <w:pStyle w:val="Textopreformateado"/>
+        <w:rPr/>
+      </w:pPr>
+      <w:r>
+        <w:rPr/>
+      </w:r>
+    </w:p>
+    <w:p>
+      <w:pPr>
+        <w:pStyle w:val="Textopreformateado"/>
+        <w:rPr/>
+      </w:pPr>
+      <w:r>
+        <w:rPr/>
+        <w:t>Simulated annealing</w:t>
+      </w:r>
+    </w:p>
+    <w:p>
+      <w:pPr>
+        <w:pStyle w:val="Textopreformateado"/>
+        <w:rPr/>
+      </w:pPr>
+      <w:r>
+        <w:rPr/>
+      </w:r>
+    </w:p>
+    <w:p>
+      <w:pPr>
+        <w:pStyle w:val="Textopreformateado"/>
+        <w:rPr/>
+      </w:pPr>
+      <w:r>
+        <w:rPr/>
+      </w:r>
+    </w:p>
+    <w:p>
+      <w:pPr>
+        <w:pStyle w:val="Textopreformateado"/>
+        <w:rPr/>
+      </w:pPr>
+      <w:r>
+        <w:rPr/>
+      </w:r>
+    </w:p>
+    <w:p>
+      <w:pPr>
+        <w:pStyle w:val="Textopreformateado"/>
+        <w:rPr/>
+      </w:pPr>
+      <w:r>
+        <w:rPr/>
+      </w:r>
+    </w:p>
+    <w:p>
+      <w:pPr>
+        <w:pStyle w:val="Textopreformateado"/>
+        <w:rPr/>
+      </w:pPr>
+      <w:r>
+        <w:rPr/>
       </w:r>
     </w:p>
     <w:p>
@@ -414,7 +1034,9 @@
     <w:p>
       <w:pPr>
         <w:pStyle w:val="Textopreformateado"/>
-        <w:rPr/>
+        <w:rPr>
+          <w:u w:val="none"/>
+        </w:rPr>
       </w:pPr>
       <w:r>
         <w:rPr/>
@@ -515,140 +1137,6 @@
       </w:pPr>
       <w:r>
         <w:rPr/>
-        <w:t>Cálculo de la discrepancia</w:t>
-      </w:r>
-    </w:p>
-    <w:p>
-      <w:pPr>
-        <w:pStyle w:val="Textopreformateado"/>
-        <w:rPr/>
-      </w:pPr>
-      <w:r>
-        <w:rPr/>
-      </w:r>
-    </w:p>
-    <w:p>
-      <w:pPr>
-        <w:pStyle w:val="Textopreformateado"/>
-        <w:rPr/>
-      </w:pPr>
-      <w:r>
-        <w:rPr/>
-        <w:t xml:space="preserve">Para calcular la discrepancia o error, lo que hacemos será calcular la diferencia </w:t>
-      </w:r>
-      <w:r>
-        <w:rPr>
-          <w:u w:val="none"/>
-        </w:rPr>
-        <w:t>simétrica</w:t>
-      </w:r>
-      <w:r>
-        <w:rPr/>
-        <w:t xml:space="preserve"> entre todos los polígonos. </w:t>
-      </w:r>
-      <w:r>
-        <w:rPr/>
-        <w:t>La suma de todas estas diferencias, será la discrepancia entre ambas particiones.</w:t>
-      </w:r>
-    </w:p>
-    <w:p>
-      <w:pPr>
-        <w:pStyle w:val="Textopreformateado"/>
-        <w:rPr/>
-      </w:pPr>
-      <w:r>
-        <w:rPr/>
-      </w:r>
-    </w:p>
-    <w:p>
-      <w:pPr>
-        <w:pStyle w:val="Textopreformateado"/>
-        <w:rPr/>
-      </w:pPr>
-      <w:r>
-        <w:rPr/>
-        <w:t xml:space="preserve">[1] Nótese que pese a ser una solución mejor que la anterior, no significa que tomándola vayamos a llegar a la solución óptima del problema, ya que podemos quedarnos </w:t>
-      </w:r>
-      <w:r>
-        <w:rPr>
-          <w:u w:val="none"/>
-        </w:rPr>
-        <w:t>estancados</w:t>
-      </w:r>
-      <w:r>
-        <w:rPr/>
-        <w:t xml:space="preserve"> en un mínimo local, no necesariamente global.</w:t>
-      </w:r>
-    </w:p>
-    <w:p>
-      <w:pPr>
-        <w:pStyle w:val="Textopreformateado"/>
-        <w:rPr/>
-      </w:pPr>
-      <w:r>
-        <w:rPr/>
-      </w:r>
-    </w:p>
-    <w:p>
-      <w:pPr>
-        <w:pStyle w:val="Textopreformateado"/>
-        <w:rPr/>
-      </w:pPr>
-      <w:r>
-        <w:rPr/>
-      </w:r>
-    </w:p>
-    <w:p>
-      <w:pPr>
-        <w:pStyle w:val="Textopreformateado"/>
-        <w:rPr/>
-      </w:pPr>
-      <w:r>
-        <w:rPr/>
-      </w:r>
-    </w:p>
-    <w:p>
-      <w:pPr>
-        <w:pStyle w:val="Textopreformateado"/>
-        <w:rPr/>
-      </w:pPr>
-      <w:r>
-        <w:rPr/>
-        <w:t>Como calcular la intersección del diagrama con el cuadrado sobre el que trabajamos.</w:t>
-      </w:r>
-    </w:p>
-    <w:p>
-      <w:pPr>
-        <w:pStyle w:val="Textopreformateado"/>
-        <w:rPr/>
-      </w:pPr>
-      <w:r>
-        <w:rPr/>
-      </w:r>
-    </w:p>
-    <w:p>
-      <w:pPr>
-        <w:pStyle w:val="Textopreformateado"/>
-        <w:rPr/>
-      </w:pPr>
-      <w:r>
-        <w:rPr/>
-        <w:t>Pese a que de manera gráfica simplemente habría que recortar por el cuadrado, computacionalmente es algo más complejo de lo que parece. En un principio, lo que implementé, simplemente miraba si un punto estaba fuera del cuadrado, y si lo estaba, lo metía dejándolo en la arista correspondiente, sobre la misma recta. El problema de ésto, era que al ser un algoritmo lineal, surgían discrepancias [Imagen de un triangulo con un vértice fuera y recortado a capón]. Lo que hice entonces fue implementarlo de manera que se hacían dos barridos, primero un preprocesado de los puntos, y después limpiabamos según hiciera falta. En el primer barrido, lo que hacemos es crear una nueva estructura en la cual metemos ordenadamente los puntos que estaban dentro del cuadrado junto con los puntos de intersección. Después, tenemos que tener cuidado, porque si resulta que una línea se va por una arista del cuadrado y entra por otra diferente, habría que añadir también el punto de la esquina a la solución. Por tanto, hacemos otra pasada sobre el primer barrido mirando esos casos, y añadiendo los puntos que necesitemos.</w:t>
-      </w:r>
-      <w:r>
-        <w:rPr>
-          <w:u w:val="none"/>
-        </w:rPr>
-        <w:t xml:space="preserve"> Nótese que pese a hacer dos barridos, la complejidad de este algoritmo es O(n), siendo n el número de puntos del polígono sobre el que hallamos la intersección. Éste algoritmo hay que aplicarlo sobre un número constante de polígonos que ya sabemos de ante mano, por tanto la complejidad sigue siendo O(n).</w:t>
-      </w:r>
-    </w:p>
-    <w:p>
-      <w:pPr>
-        <w:pStyle w:val="Textopreformateado"/>
-        <w:rPr/>
-      </w:pPr>
-      <w:r>
-        <w:rPr/>
       </w:r>
     </w:p>
     <w:p>
@@ -702,7 +1190,7 @@
         <w:pStyle w:val="Textopreformateado"/>
         <w:rPr/>
       </w:pPr>
-      <w:hyperlink r:id="rId4">
+      <w:hyperlink r:id="rId5">
         <w:r>
           <w:rPr>
             <w:rStyle w:val="EnlacedeInternet"/>
@@ -720,7 +1208,7 @@
         <w:pStyle w:val="Textopreformateado"/>
         <w:rPr/>
       </w:pPr>
-      <w:hyperlink r:id="rId5">
+      <w:hyperlink r:id="rId6">
         <w:r>
           <w:rPr>
             <w:rStyle w:val="EnlacedeInternet"/>
@@ -756,7 +1244,7 @@
 </file>
 
 <file path=word/styles.xml><?xml version="1.0" encoding="utf-8"?>
-<w:styles xmlns:w="http://schemas.openxmlformats.org/wordprocessingml/2006/main" xmlns:w14="http://schemas.microsoft.com/office/word/2010/wordml" xmlns:mc="http://schemas.openxmlformats.org/markup-compatibility/2006" mc:Ignorable="w14">
+<w:styles xmlns:w="http://schemas.openxmlformats.org/wordprocessingml/2006/main">
   <w:docDefaults>
     <w:rPrDefault>
       <w:rPr>
@@ -786,9 +1274,81 @@
       <w:lang w:val="es-ES" w:eastAsia="zh-CN" w:bidi="hi-IN"/>
     </w:rPr>
   </w:style>
+  <w:style w:type="character" w:styleId="EnlacedeInternet">
+    <w:name w:val="Enlace de Internet"/>
+    <w:rPr>
+      <w:color w:val="000080"/>
+      <w:u w:val="single"/>
+      <w:lang w:val="zxx" w:eastAsia="zxx" w:bidi="zxx"/>
+    </w:rPr>
+  </w:style>
+  <w:style w:type="character" w:styleId="InternetLink">
+    <w:name w:val="Internet Link"/>
+    <w:qFormat/>
+    <w:rPr>
+      <w:color w:val="000080"/>
+      <w:u w:val="single"/>
+      <w:lang w:val="zxx" w:eastAsia="zxx" w:bidi="zxx"/>
+    </w:rPr>
+  </w:style>
+  <w:style w:type="paragraph" w:styleId="Heading">
+    <w:name w:val="Heading"/>
+    <w:basedOn w:val="Normal"/>
+    <w:next w:val="TextBody"/>
+    <w:pPr>
+      <w:keepNext/>
+      <w:spacing w:before="240" w:after="120"/>
+    </w:pPr>
+    <w:rPr>
+      <w:rFonts w:ascii="Liberation Sans" w:hAnsi="Liberation Sans" w:eastAsia="Droid Sans Fallback" w:cs="FreeSans"/>
+      <w:sz w:val="28"/>
+      <w:szCs w:val="28"/>
+    </w:rPr>
+  </w:style>
+  <w:style w:type="paragraph" w:styleId="TextBody">
+    <w:name w:val="Text Body"/>
+    <w:qFormat/>
+    <w:basedOn w:val="Normal"/>
+    <w:pPr>
+      <w:spacing w:lineRule="auto" w:line="288" w:before="0" w:after="140"/>
+    </w:pPr>
+    <w:rPr/>
+  </w:style>
+  <w:style w:type="paragraph" w:styleId="List">
+    <w:name w:val="List"/>
+    <w:basedOn w:val="TextBody"/>
+    <w:pPr/>
+    <w:rPr>
+      <w:rFonts w:cs="FreeSans"/>
+    </w:rPr>
+  </w:style>
+  <w:style w:type="paragraph" w:styleId="Caption">
+    <w:name w:val="Caption"/>
+    <w:basedOn w:val="Normal"/>
+    <w:pPr>
+      <w:suppressLineNumbers/>
+      <w:spacing w:before="120" w:after="120"/>
+    </w:pPr>
+    <w:rPr>
+      <w:rFonts w:cs="FreeSans"/>
+      <w:i/>
+      <w:iCs/>
+      <w:sz w:val="24"/>
+      <w:szCs w:val="24"/>
+    </w:rPr>
+  </w:style>
+  <w:style w:type="paragraph" w:styleId="Index">
+    <w:name w:val="Index"/>
+    <w:basedOn w:val="Normal"/>
+    <w:pPr>
+      <w:suppressLineNumbers/>
+    </w:pPr>
+    <w:rPr>
+      <w:rFonts w:cs="FreeSans"/>
+    </w:rPr>
+  </w:style>
   <w:style w:type="paragraph" w:styleId="Encabezado1">
     <w:name w:val="Encabezado 1"/>
-    <w:basedOn w:val="Encabezado"/>
     <w:pPr>
       <w:widowControl w:val="false"/>
       <w:suppressAutoHyphens w:val="true"/>
@@ -809,7 +1369,6 @@
   </w:style>
   <w:style w:type="paragraph" w:styleId="Encabezado2">
     <w:name w:val="Encabezado 2"/>
-    <w:basedOn w:val="Encabezado"/>
     <w:pPr>
       <w:widowControl w:val="false"/>
       <w:suppressAutoHyphens w:val="true"/>
@@ -830,7 +1389,6 @@
   </w:style>
   <w:style w:type="paragraph" w:styleId="Encabezado3">
     <w:name w:val="Encabezado 3"/>
-    <w:basedOn w:val="Encabezado"/>
     <w:pPr>
       <w:widowControl w:val="false"/>
       <w:suppressAutoHyphens w:val="true"/>
@@ -849,28 +1407,10 @@
       <w:lang w:val="es-ES" w:eastAsia="zh-CN" w:bidi="hi-IN"/>
     </w:rPr>
   </w:style>
-  <w:style w:type="character" w:styleId="EnlacedeInternet">
-    <w:name w:val="Enlace de Internet"/>
-    <w:rPr>
-      <w:color w:val="000080"/>
-      <w:u w:val="single"/>
-      <w:lang w:val="zxx" w:eastAsia="zxx" w:bidi="zxx"/>
-    </w:rPr>
-  </w:style>
-  <w:style w:type="character" w:styleId="InternetLink">
-    <w:name w:val="Internet Link"/>
-    <w:qFormat/>
-    <w:rPr>
-      <w:color w:val="000080"/>
-      <w:u w:val="single"/>
-      <w:lang w:val="zxx" w:eastAsia="zxx" w:bidi="zxx"/>
-    </w:rPr>
-  </w:style>
   <w:style w:type="paragraph" w:styleId="Encabezado">
     <w:name w:val="Encabezado"/>
+    <w:qFormat/>
     <w:basedOn w:val="Normal"/>
-    <w:next w:val="Cuerpodetexto"/>
-    <w:qFormat/>
     <w:pPr>
       <w:keepNext/>
       <w:spacing w:before="240" w:after="120"/>
@@ -914,8 +1454,8 @@
   </w:style>
   <w:style w:type="paragraph" w:styleId="Ndice">
     <w:name w:val="Índice"/>
+    <w:qFormat/>
     <w:basedOn w:val="Normal"/>
-    <w:qFormat/>
     <w:pPr>
       <w:suppressLineNumbers/>
     </w:pPr>
@@ -923,19 +1463,10 @@
       <w:rFonts w:cs="Arial"/>
     </w:rPr>
   </w:style>
-  <w:style w:type="paragraph" w:styleId="TextBody">
-    <w:name w:val="Text Body"/>
-    <w:basedOn w:val="Normal"/>
-    <w:qFormat/>
-    <w:pPr>
-      <w:spacing w:lineRule="auto" w:line="288" w:before="0" w:after="140"/>
-    </w:pPr>
-    <w:rPr/>
-  </w:style>
   <w:style w:type="paragraph" w:styleId="Textopreformateado">
     <w:name w:val="Texto preformateado"/>
+    <w:qFormat/>
     <w:basedOn w:val="Normal"/>
-    <w:qFormat/>
     <w:pPr>
       <w:spacing w:before="0" w:after="0"/>
     </w:pPr>
@@ -947,8 +1478,8 @@
   </w:style>
   <w:style w:type="paragraph" w:styleId="Cita">
     <w:name w:val="Cita"/>
+    <w:qFormat/>
     <w:basedOn w:val="Normal"/>
-    <w:qFormat/>
     <w:pPr>
       <w:spacing w:before="0" w:after="283"/>
       <w:ind w:left="567" w:right="567" w:hanging="0"/>

</xml_diff>